<commit_message>
Updated gettings started docs to new_ui and added new feature descriptions
</commit_message>
<xml_diff>
--- a/docs/AN001_AR8x_GettingStarted.docx
+++ b/docs/AN001_AR8x_GettingStarted.docx
@@ -103,6 +103,46 @@
           <w:lang w:val="nl-BE"/>
         </w:rPr>
         <w:t xml:space="preserve"> plug in the power cable to the device and connect it to a power outlet.</w:t>
+      </w:r>
+    </w:p>
+    <w:p>
+      <w:pPr>
+        <w:ind w:left="357"/>
+        <w:rPr>
+          <w:lang w:val="nl-BE"/>
+        </w:rPr>
+      </w:pPr>
+      <w:r>
+        <w:rPr>
+          <w:lang w:val="nl-BE"/>
+        </w:rPr>
+        <w:t xml:space="preserve">In case your network requires static IP addressing, then connect also the USB cable to your device and download the Nordic ID RFID Configurator and install it to your PC. Once it has been installed, start it and plug in the USB also to your PC. Choose the USB connection option from the RFID Configurator and it’ll connect to your device. Then you should be able to change the network settings on your device using the RFID Configurator. After you have applied the mentioned settings, unplug the power from your device and plug it in again to ensure that the settings are applied. </w:t>
+      </w:r>
+      <w:r>
+        <w:rPr>
+          <w:lang w:val="nl-BE"/>
+        </w:rPr>
+        <w:t>If you are not familiar with the RFID Configurator tool, please see “</w:t>
+      </w:r>
+      <w:r>
+        <w:rPr>
+          <w:b/>
+          <w:lang w:val="nl-BE"/>
+        </w:rPr>
+        <w:t>rfid configurator instructions_v1.0.pdf</w:t>
+      </w:r>
+      <w:r>
+        <w:rPr>
+          <w:b/>
+          <w:lang w:val="nl-BE"/>
+        </w:rPr>
+        <w:t xml:space="preserve">” </w:t>
+      </w:r>
+      <w:r>
+        <w:rPr>
+          <w:lang w:val="nl-BE"/>
+        </w:rPr>
+        <w:t>for more details.</w:t>
       </w:r>
     </w:p>
     <w:p>
@@ -240,7 +280,7 @@
         <w:rPr>
           <w:lang w:val="nl-BE"/>
         </w:rPr>
-        <w:t>Since self-signed certificates are used on the platform, your browser will most likely prompt you that there’s a “problem with this website’s security certificate”. Depending on your browser, you’ll need to click “Continue to this website (not recommended)” or other similar buttons.</w:t>
+        <w:t>In case you already know the IP-address of the device(from setting the static IP or other reasons), you can also access device by using the ip-address instead of the “ar8x567890.local”.</w:t>
       </w:r>
     </w:p>
     <w:p>
@@ -254,61 +294,75 @@
         <w:rPr>
           <w:lang w:val="nl-BE"/>
         </w:rPr>
-        <w:t xml:space="preserve">If you are able to reach the device, you should be prompted with a username and password </w:t>
-      </w:r>
-      <w:r>
-        <w:rPr>
-          <w:lang w:val="nl-BE"/>
-        </w:rPr>
-        <w:t>request. The</w:t>
-      </w:r>
-      <w:r>
-        <w:rPr>
-          <w:lang w:val="nl-BE"/>
-        </w:rPr>
-        <w:t xml:space="preserve"> de</w:t>
-      </w:r>
-      <w:r>
-        <w:rPr>
-          <w:lang w:val="nl-BE"/>
-        </w:rPr>
-        <w:t>fault the configuration is</w:t>
-      </w:r>
-      <w:r>
-        <w:rPr>
-          <w:lang w:val="nl-BE"/>
-        </w:rPr>
-        <w:t xml:space="preserve"> </w:t>
-      </w:r>
-      <w:r>
-        <w:rPr>
-          <w:b/>
-          <w:lang w:val="nl-BE"/>
-        </w:rPr>
-        <w:t>admin</w:t>
-      </w:r>
-      <w:r>
-        <w:rPr>
-          <w:lang w:val="nl-BE"/>
-        </w:rPr>
-        <w:t xml:space="preserve"> &amp; </w:t>
-      </w:r>
-      <w:r>
-        <w:rPr>
-          <w:b/>
-          <w:lang w:val="nl-BE"/>
-        </w:rPr>
-        <w:t>admin</w:t>
-      </w:r>
-      <w:r>
-        <w:rPr>
-          <w:lang w:val="nl-BE"/>
-        </w:rPr>
-        <w:t>. The password can be changed in the Web Config view.</w:t>
+        <w:t>Since self-signed certificates are used on the platform, your browser will most likely prompt you that there’s a “problem with this website’s security certificate”. Depending on your browser, you’ll need to click “Continue to this website (not recommended)” or other similar buttons.</w:t>
       </w:r>
     </w:p>
     <w:p>
       <w:pPr>
+        <w:ind w:left="357"/>
+        <w:rPr>
+          <w:lang w:val="nl-BE"/>
+        </w:rPr>
+      </w:pPr>
+      <w:r>
+        <w:rPr>
+          <w:lang w:val="nl-BE"/>
+        </w:rPr>
+        <w:t xml:space="preserve">If you are able to reach the device, you should be prompted with a username and password </w:t>
+      </w:r>
+      <w:r>
+        <w:rPr>
+          <w:lang w:val="nl-BE"/>
+        </w:rPr>
+        <w:t>request. The</w:t>
+      </w:r>
+      <w:r>
+        <w:rPr>
+          <w:lang w:val="nl-BE"/>
+        </w:rPr>
+        <w:t xml:space="preserve"> de</w:t>
+      </w:r>
+      <w:r>
+        <w:rPr>
+          <w:lang w:val="nl-BE"/>
+        </w:rPr>
+        <w:t>fault the configuration is</w:t>
+      </w:r>
+      <w:r>
+        <w:rPr>
+          <w:lang w:val="nl-BE"/>
+        </w:rPr>
+        <w:t xml:space="preserve"> </w:t>
+      </w:r>
+      <w:r>
+        <w:rPr>
+          <w:b/>
+          <w:lang w:val="nl-BE"/>
+        </w:rPr>
+        <w:t>admin</w:t>
+      </w:r>
+      <w:r>
+        <w:rPr>
+          <w:lang w:val="nl-BE"/>
+        </w:rPr>
+        <w:t xml:space="preserve"> &amp; </w:t>
+      </w:r>
+      <w:r>
+        <w:rPr>
+          <w:b/>
+          <w:lang w:val="nl-BE"/>
+        </w:rPr>
+        <w:t>admin</w:t>
+      </w:r>
+      <w:r>
+        <w:rPr>
+          <w:lang w:val="nl-BE"/>
+        </w:rPr>
+        <w:t>. The password can be changed in the Web Config view.</w:t>
+      </w:r>
+    </w:p>
+    <w:p>
+      <w:pPr>
         <w:spacing w:after="0"/>
         <w:jc w:val="left"/>
         <w:rPr>
@@ -320,6 +374,33 @@
           <w:lang w:val="nl-BE"/>
         </w:rPr>
         <w:br w:type="page"/>
+      </w:r>
+    </w:p>
+    <w:p>
+      <w:pPr>
+        <w:ind w:left="357"/>
+        <w:rPr>
+          <w:lang w:val="nl-BE"/>
+        </w:rPr>
+      </w:pPr>
+      <w:r>
+        <w:rPr>
+          <w:lang w:val="nl-BE"/>
+        </w:rPr>
+        <w:lastRenderedPageBreak/>
+        <w:t xml:space="preserve">After the </w:t>
+      </w:r>
+      <w:r>
+        <w:rPr>
+          <w:lang w:val="nl-BE"/>
+        </w:rPr>
+        <w:t>above steps have</w:t>
+      </w:r>
+      <w:r>
+        <w:rPr>
+          <w:lang w:val="nl-BE"/>
+        </w:rPr>
+        <w:t xml:space="preserve"> been completed successfully, you should see a view similar to this in your web browser:</w:t>
       </w:r>
     </w:p>
     <w:p>
@@ -333,31 +414,14 @@
       </w:pPr>
       <w:r>
         <w:rPr>
-          <w:lang w:val="nl-BE"/>
-        </w:rPr>
-        <w:lastRenderedPageBreak/>
-        <w:t>After the above has been completed successfully, you should see a view similar to this in your web browser:</w:t>
-      </w:r>
-    </w:p>
-    <w:p>
-      <w:pPr>
-        <w:spacing w:after="0"/>
-        <w:ind w:left="357"/>
-        <w:jc w:val="left"/>
-        <w:rPr>
-          <w:lang w:val="nl-BE"/>
-        </w:rPr>
-      </w:pPr>
-      <w:r>
-        <w:rPr>
           <w:noProof/>
           <w:lang w:val="fi-FI" w:eastAsia="fi-FI"/>
         </w:rPr>
         <w:drawing>
           <wp:inline distT="0" distB="0" distL="0" distR="0">
-            <wp:extent cx="5189054" cy="3188777"/>
-            <wp:effectExtent l="19050" t="0" r="0" b="0"/>
-            <wp:docPr id="1" name="Picture 1"/>
+            <wp:extent cx="5173573" cy="3411109"/>
+            <wp:effectExtent l="19050" t="0" r="8027" b="0"/>
+            <wp:docPr id="5" name="Picture 7"/>
             <wp:cNvGraphicFramePr>
               <a:graphicFrameLocks xmlns:a="http://schemas.openxmlformats.org/drawingml/2006/main" noChangeAspect="1"/>
             </wp:cNvGraphicFramePr>
@@ -365,7 +429,7 @@
               <a:graphicData uri="http://schemas.openxmlformats.org/drawingml/2006/picture">
                 <pic:pic xmlns:pic="http://schemas.openxmlformats.org/drawingml/2006/picture">
                   <pic:nvPicPr>
-                    <pic:cNvPr id="0" name="Picture 1"/>
+                    <pic:cNvPr id="0" name="Picture 7"/>
                     <pic:cNvPicPr>
                       <a:picLocks noChangeAspect="1" noChangeArrowheads="1"/>
                     </pic:cNvPicPr>
@@ -380,7 +444,7 @@
                   <pic:spPr bwMode="auto">
                     <a:xfrm>
                       <a:off x="0" y="0"/>
-                      <a:ext cx="5187346" cy="3187727"/>
+                      <a:ext cx="5171764" cy="3409916"/>
                     </a:xfrm>
                     <a:prstGeom prst="rect">
                       <a:avLst/>
@@ -434,7 +498,6 @@
           <w:numId w:val="27"/>
         </w:numPr>
         <w:spacing w:after="0"/>
-        <w:ind w:left="1077"/>
         <w:jc w:val="left"/>
         <w:rPr>
           <w:lang w:val="nl-BE"/>
@@ -444,7 +507,7 @@
         <w:rPr>
           <w:lang w:val="nl-BE"/>
         </w:rPr>
-        <w:t>Home</w:t>
+        <w:t>Health</w:t>
       </w:r>
     </w:p>
     <w:p>
@@ -455,7 +518,6 @@
           <w:numId w:val="27"/>
         </w:numPr>
         <w:spacing w:after="0"/>
-        <w:ind w:left="1797"/>
         <w:jc w:val="left"/>
         <w:rPr>
           <w:lang w:val="nl-BE"/>
@@ -465,7 +527,7 @@
         <w:rPr>
           <w:lang w:val="nl-BE"/>
         </w:rPr>
-        <w:t>Loads the home-page</w:t>
+        <w:t>Loads the system health page which displays realtime system info</w:t>
       </w:r>
     </w:p>
     <w:p>
@@ -476,7 +538,6 @@
           <w:numId w:val="27"/>
         </w:numPr>
         <w:spacing w:after="0"/>
-        <w:ind w:left="1077"/>
         <w:jc w:val="left"/>
         <w:rPr>
           <w:lang w:val="nl-BE"/>
@@ -487,6 +548,12 @@
           <w:lang w:val="nl-BE"/>
         </w:rPr>
         <w:t>System</w:t>
+      </w:r>
+      <w:r>
+        <w:rPr>
+          <w:lang w:val="nl-BE"/>
+        </w:rPr>
+        <w:t xml:space="preserve"> processes</w:t>
       </w:r>
     </w:p>
     <w:p>
@@ -497,7 +564,6 @@
           <w:numId w:val="27"/>
         </w:numPr>
         <w:spacing w:after="0"/>
-        <w:ind w:left="1797"/>
         <w:jc w:val="left"/>
         <w:rPr>
           <w:lang w:val="nl-BE"/>
@@ -507,7 +573,167 @@
         <w:rPr>
           <w:lang w:val="nl-BE"/>
         </w:rPr>
-        <w:t>Loads the System-page where you can find:</w:t>
+        <w:t>Displays the currently running processes of the device along with the CPU/RAM usage etc</w:t>
+      </w:r>
+    </w:p>
+    <w:p>
+      <w:pPr>
+        <w:pStyle w:val="ListParagraph"/>
+        <w:numPr>
+          <w:ilvl w:val="0"/>
+          <w:numId w:val="27"/>
+        </w:numPr>
+        <w:spacing w:after="0"/>
+        <w:jc w:val="left"/>
+        <w:rPr>
+          <w:lang w:val="nl-BE"/>
+        </w:rPr>
+      </w:pPr>
+      <w:r>
+        <w:rPr>
+          <w:lang w:val="nl-BE"/>
+        </w:rPr>
+        <w:t>Logs</w:t>
+      </w:r>
+    </w:p>
+    <w:p>
+      <w:pPr>
+        <w:pStyle w:val="ListParagraph"/>
+        <w:numPr>
+          <w:ilvl w:val="1"/>
+          <w:numId w:val="27"/>
+        </w:numPr>
+        <w:spacing w:after="0"/>
+        <w:jc w:val="left"/>
+        <w:rPr>
+          <w:lang w:val="nl-BE"/>
+        </w:rPr>
+      </w:pPr>
+      <w:r>
+        <w:rPr>
+          <w:lang w:val="nl-BE"/>
+        </w:rPr>
+        <w:t>Allows viewing the log files available in the /var/log directory</w:t>
+      </w:r>
+    </w:p>
+    <w:p>
+      <w:pPr>
+        <w:pStyle w:val="ListParagraph"/>
+        <w:numPr>
+          <w:ilvl w:val="0"/>
+          <w:numId w:val="27"/>
+        </w:numPr>
+        <w:spacing w:after="0"/>
+        <w:jc w:val="left"/>
+        <w:rPr>
+          <w:lang w:val="nl-BE"/>
+        </w:rPr>
+      </w:pPr>
+      <w:r>
+        <w:rPr>
+          <w:lang w:val="nl-BE"/>
+        </w:rPr>
+        <w:t>Hardware management</w:t>
+      </w:r>
+    </w:p>
+    <w:p>
+      <w:pPr>
+        <w:pStyle w:val="ListParagraph"/>
+        <w:numPr>
+          <w:ilvl w:val="1"/>
+          <w:numId w:val="27"/>
+        </w:numPr>
+        <w:spacing w:after="0"/>
+        <w:jc w:val="left"/>
+        <w:rPr>
+          <w:lang w:val="nl-BE"/>
+        </w:rPr>
+      </w:pPr>
+      <w:r>
+        <w:rPr>
+          <w:lang w:val="nl-BE"/>
+        </w:rPr>
+        <w:t>Options to configre the CPU governors, frequency limit for the CPU and to turn on/off the HW modules. On this page you can also define how the device uses the USB port(i.e. as HID output or for the NUR module uses it to communicate with client applications etc)</w:t>
+      </w:r>
+    </w:p>
+    <w:p>
+      <w:pPr>
+        <w:pStyle w:val="ListParagraph"/>
+        <w:numPr>
+          <w:ilvl w:val="0"/>
+          <w:numId w:val="27"/>
+        </w:numPr>
+        <w:spacing w:after="0"/>
+        <w:jc w:val="left"/>
+        <w:rPr>
+          <w:lang w:val="nl-BE"/>
+        </w:rPr>
+      </w:pPr>
+      <w:r>
+        <w:rPr>
+          <w:lang w:val="nl-BE"/>
+        </w:rPr>
+        <w:t>System Update</w:t>
+      </w:r>
+    </w:p>
+    <w:p>
+      <w:pPr>
+        <w:pStyle w:val="ListParagraph"/>
+        <w:numPr>
+          <w:ilvl w:val="1"/>
+          <w:numId w:val="27"/>
+        </w:numPr>
+        <w:spacing w:after="0"/>
+        <w:jc w:val="left"/>
+        <w:rPr>
+          <w:lang w:val="nl-BE"/>
+        </w:rPr>
+      </w:pPr>
+      <w:r>
+        <w:rPr>
+          <w:lang w:val="nl-BE"/>
+        </w:rPr>
+        <w:t>Used for updating the firmware for the platform</w:t>
+      </w:r>
+    </w:p>
+    <w:p>
+      <w:pPr>
+        <w:pStyle w:val="ListParagraph"/>
+        <w:numPr>
+          <w:ilvl w:val="0"/>
+          <w:numId w:val="27"/>
+        </w:numPr>
+        <w:spacing w:after="0"/>
+        <w:jc w:val="left"/>
+        <w:rPr>
+          <w:lang w:val="nl-BE"/>
+        </w:rPr>
+      </w:pPr>
+      <w:r>
+        <w:rPr>
+          <w:lang w:val="nl-BE"/>
+        </w:rPr>
+        <w:t>Networking</w:t>
+      </w:r>
+    </w:p>
+    <w:p>
+      <w:pPr>
+        <w:pStyle w:val="ListParagraph"/>
+        <w:numPr>
+          <w:ilvl w:val="1"/>
+          <w:numId w:val="27"/>
+        </w:numPr>
+        <w:spacing w:after="0"/>
+        <w:jc w:val="left"/>
+        <w:rPr>
+          <w:lang w:val="nl-BE"/>
+        </w:rPr>
+      </w:pPr>
+      <w:r>
+        <w:rPr>
+          <w:lang w:val="nl-BE"/>
+        </w:rPr>
+        <w:t>General</w:t>
       </w:r>
     </w:p>
     <w:p>
@@ -518,7 +744,6 @@
           <w:numId w:val="27"/>
         </w:numPr>
         <w:spacing w:after="0"/>
-        <w:ind w:left="2517"/>
         <w:jc w:val="left"/>
         <w:rPr>
           <w:lang w:val="nl-BE"/>
@@ -528,7 +753,7 @@
         <w:rPr>
           <w:lang w:val="nl-BE"/>
         </w:rPr>
-        <w:t>System performance log</w:t>
+        <w:t>Disable/Enable network interfaces</w:t>
       </w:r>
     </w:p>
     <w:p>
@@ -539,7 +764,6 @@
           <w:numId w:val="27"/>
         </w:numPr>
         <w:spacing w:after="0"/>
-        <w:ind w:left="2517"/>
         <w:jc w:val="left"/>
         <w:rPr>
           <w:lang w:val="nl-BE"/>
@@ -549,7 +773,7 @@
         <w:rPr>
           <w:lang w:val="nl-BE"/>
         </w:rPr>
-        <w:t>Log file viewer</w:t>
+        <w:t>Configure IP-settings for interfaces</w:t>
       </w:r>
     </w:p>
     <w:p>
@@ -560,7 +784,6 @@
           <w:numId w:val="27"/>
         </w:numPr>
         <w:spacing w:after="0"/>
-        <w:ind w:left="2517"/>
         <w:jc w:val="left"/>
         <w:rPr>
           <w:lang w:val="nl-BE"/>
@@ -570,7 +793,27 @@
         <w:rPr>
           <w:lang w:val="nl-BE"/>
         </w:rPr>
-        <w:t>OS/Recovery image update tool</w:t>
+        <w:t>Set Wifi to Client/Access point mode</w:t>
+      </w:r>
+    </w:p>
+    <w:p>
+      <w:pPr>
+        <w:pStyle w:val="ListParagraph"/>
+        <w:numPr>
+          <w:ilvl w:val="1"/>
+          <w:numId w:val="27"/>
+        </w:numPr>
+        <w:spacing w:after="0"/>
+        <w:jc w:val="left"/>
+        <w:rPr>
+          <w:lang w:val="nl-BE"/>
+        </w:rPr>
+      </w:pPr>
+      <w:r>
+        <w:rPr>
+          <w:lang w:val="nl-BE"/>
+        </w:rPr>
+        <w:t>Wifi</w:t>
       </w:r>
     </w:p>
     <w:p>
@@ -581,7 +824,6 @@
           <w:numId w:val="27"/>
         </w:numPr>
         <w:spacing w:after="0"/>
-        <w:ind w:left="2517"/>
         <w:jc w:val="left"/>
         <w:rPr>
           <w:lang w:val="nl-BE"/>
@@ -591,7 +833,27 @@
         <w:rPr>
           <w:lang w:val="nl-BE"/>
         </w:rPr>
-        <w:t>Network settings</w:t>
+        <w:t>Configure the wifi profiles</w:t>
+      </w:r>
+    </w:p>
+    <w:p>
+      <w:pPr>
+        <w:pStyle w:val="ListParagraph"/>
+        <w:numPr>
+          <w:ilvl w:val="1"/>
+          <w:numId w:val="27"/>
+        </w:numPr>
+        <w:spacing w:after="0"/>
+        <w:jc w:val="left"/>
+        <w:rPr>
+          <w:lang w:val="nl-BE"/>
+        </w:rPr>
+      </w:pPr>
+      <w:r>
+        <w:rPr>
+          <w:lang w:val="nl-BE"/>
+        </w:rPr>
+        <w:t>2G/3G (if equipped)</w:t>
       </w:r>
     </w:p>
     <w:p>
@@ -602,7 +864,6 @@
           <w:numId w:val="27"/>
         </w:numPr>
         <w:spacing w:after="0"/>
-        <w:ind w:left="2517"/>
         <w:jc w:val="left"/>
         <w:rPr>
           <w:lang w:val="nl-BE"/>
@@ -612,7 +873,27 @@
         <w:rPr>
           <w:lang w:val="nl-BE"/>
         </w:rPr>
-        <w:t>Time service settings</w:t>
+        <w:t>Configure the WWAN settings for the 3G module</w:t>
+      </w:r>
+    </w:p>
+    <w:p>
+      <w:pPr>
+        <w:pStyle w:val="ListParagraph"/>
+        <w:numPr>
+          <w:ilvl w:val="1"/>
+          <w:numId w:val="27"/>
+        </w:numPr>
+        <w:spacing w:after="0"/>
+        <w:jc w:val="left"/>
+        <w:rPr>
+          <w:lang w:val="nl-BE"/>
+        </w:rPr>
+      </w:pPr>
+      <w:r>
+        <w:rPr>
+          <w:lang w:val="nl-BE"/>
+        </w:rPr>
+        <w:t>Access point</w:t>
       </w:r>
     </w:p>
     <w:p>
@@ -623,7 +904,6 @@
           <w:numId w:val="27"/>
         </w:numPr>
         <w:spacing w:after="0"/>
-        <w:ind w:left="2517"/>
         <w:jc w:val="left"/>
         <w:rPr>
           <w:lang w:val="nl-BE"/>
@@ -633,7 +913,68 @@
         <w:rPr>
           <w:lang w:val="nl-BE"/>
         </w:rPr>
-        <w:t xml:space="preserve">Access settings </w:t>
+        <w:lastRenderedPageBreak/>
+        <w:t>Settings</w:t>
+      </w:r>
+    </w:p>
+    <w:p>
+      <w:pPr>
+        <w:pStyle w:val="ListParagraph"/>
+        <w:numPr>
+          <w:ilvl w:val="3"/>
+          <w:numId w:val="27"/>
+        </w:numPr>
+        <w:spacing w:after="0"/>
+        <w:jc w:val="left"/>
+        <w:rPr>
+          <w:lang w:val="nl-BE"/>
+        </w:rPr>
+      </w:pPr>
+      <w:r>
+        <w:rPr>
+          <w:lang w:val="nl-BE"/>
+        </w:rPr>
+        <w:t>Define the access point settings</w:t>
+      </w:r>
+    </w:p>
+    <w:p>
+      <w:pPr>
+        <w:pStyle w:val="ListParagraph"/>
+        <w:numPr>
+          <w:ilvl w:val="2"/>
+          <w:numId w:val="27"/>
+        </w:numPr>
+        <w:spacing w:after="0"/>
+        <w:jc w:val="left"/>
+        <w:rPr>
+          <w:lang w:val="nl-BE"/>
+        </w:rPr>
+      </w:pPr>
+      <w:r>
+        <w:rPr>
+          <w:lang w:val="nl-BE"/>
+        </w:rPr>
+        <w:t>Clients</w:t>
+      </w:r>
+    </w:p>
+    <w:p>
+      <w:pPr>
+        <w:pStyle w:val="ListParagraph"/>
+        <w:numPr>
+          <w:ilvl w:val="3"/>
+          <w:numId w:val="27"/>
+        </w:numPr>
+        <w:spacing w:after="0"/>
+        <w:jc w:val="left"/>
+        <w:rPr>
+          <w:lang w:val="nl-BE"/>
+        </w:rPr>
+      </w:pPr>
+      <w:r>
+        <w:rPr>
+          <w:lang w:val="nl-BE"/>
+        </w:rPr>
+        <w:t>List the connected clients along with their details</w:t>
       </w:r>
     </w:p>
     <w:p>
@@ -644,7 +985,6 @@
           <w:numId w:val="27"/>
         </w:numPr>
         <w:spacing w:after="0"/>
-        <w:ind w:left="1077"/>
         <w:jc w:val="left"/>
         <w:rPr>
           <w:lang w:val="nl-BE"/>
@@ -654,7 +994,7 @@
         <w:rPr>
           <w:lang w:val="nl-BE"/>
         </w:rPr>
-        <w:t>Applications</w:t>
+        <w:t>User management</w:t>
       </w:r>
     </w:p>
     <w:p>
@@ -665,7 +1005,6 @@
           <w:numId w:val="27"/>
         </w:numPr>
         <w:spacing w:after="0"/>
-        <w:ind w:left="1797"/>
         <w:jc w:val="left"/>
         <w:rPr>
           <w:lang w:val="nl-BE"/>
@@ -675,7 +1014,87 @@
         <w:rPr>
           <w:lang w:val="nl-BE"/>
         </w:rPr>
-        <w:t>Application management</w:t>
+        <w:t>Manage the web app admin access</w:t>
+      </w:r>
+    </w:p>
+    <w:p>
+      <w:pPr>
+        <w:pStyle w:val="ListParagraph"/>
+        <w:numPr>
+          <w:ilvl w:val="0"/>
+          <w:numId w:val="27"/>
+        </w:numPr>
+        <w:spacing w:after="0"/>
+        <w:jc w:val="left"/>
+        <w:rPr>
+          <w:lang w:val="nl-BE"/>
+        </w:rPr>
+      </w:pPr>
+      <w:r>
+        <w:rPr>
+          <w:lang w:val="nl-BE"/>
+        </w:rPr>
+        <w:t>Date/Time</w:t>
+      </w:r>
+    </w:p>
+    <w:p>
+      <w:pPr>
+        <w:pStyle w:val="ListParagraph"/>
+        <w:numPr>
+          <w:ilvl w:val="1"/>
+          <w:numId w:val="27"/>
+        </w:numPr>
+        <w:spacing w:after="0"/>
+        <w:jc w:val="left"/>
+        <w:rPr>
+          <w:lang w:val="nl-BE"/>
+        </w:rPr>
+      </w:pPr>
+      <w:r>
+        <w:rPr>
+          <w:lang w:val="nl-BE"/>
+        </w:rPr>
+        <w:t>Configure the current system time, timezone and NTP settings</w:t>
+      </w:r>
+    </w:p>
+    <w:p>
+      <w:pPr>
+        <w:pStyle w:val="ListParagraph"/>
+        <w:numPr>
+          <w:ilvl w:val="0"/>
+          <w:numId w:val="27"/>
+        </w:numPr>
+        <w:spacing w:after="0"/>
+        <w:jc w:val="left"/>
+        <w:rPr>
+          <w:lang w:val="nl-BE"/>
+        </w:rPr>
+      </w:pPr>
+      <w:r>
+        <w:rPr>
+          <w:lang w:val="nl-BE"/>
+        </w:rPr>
+        <w:t>System services</w:t>
+      </w:r>
+    </w:p>
+    <w:p>
+      <w:pPr>
+        <w:pStyle w:val="ListParagraph"/>
+        <w:numPr>
+          <w:ilvl w:val="1"/>
+          <w:numId w:val="27"/>
+        </w:numPr>
+        <w:spacing w:after="0"/>
+        <w:jc w:val="left"/>
+        <w:rPr>
+          <w:lang w:val="nl-BE"/>
+        </w:rPr>
+      </w:pPr>
+      <w:r>
+        <w:rPr>
+          <w:lang w:val="nl-BE"/>
+        </w:rPr>
+        <w:t>General</w:t>
       </w:r>
     </w:p>
     <w:p>
@@ -686,7 +1105,6 @@
           <w:numId w:val="27"/>
         </w:numPr>
         <w:spacing w:after="0"/>
-        <w:ind w:left="2517"/>
         <w:jc w:val="left"/>
         <w:rPr>
           <w:lang w:val="nl-BE"/>
@@ -696,7 +1114,7 @@
         <w:rPr>
           <w:lang w:val="nl-BE"/>
         </w:rPr>
-        <w:t>Tool which allows you to start, stop and configure your own applications as also pre-installed applications provided by Nordic ID</w:t>
+        <w:t>Enable/Disable predefined list of system services</w:t>
       </w:r>
     </w:p>
     <w:p>
@@ -707,7 +1125,6 @@
           <w:numId w:val="27"/>
         </w:numPr>
         <w:spacing w:after="0"/>
-        <w:ind w:left="1797"/>
         <w:jc w:val="left"/>
         <w:rPr>
           <w:lang w:val="nl-BE"/>
@@ -717,7 +1134,7 @@
         <w:rPr>
           <w:lang w:val="nl-BE"/>
         </w:rPr>
-        <w:t>Application upload</w:t>
+        <w:t>NUR Service</w:t>
       </w:r>
     </w:p>
     <w:p>
@@ -728,7 +1145,6 @@
           <w:numId w:val="27"/>
         </w:numPr>
         <w:spacing w:after="0"/>
-        <w:ind w:left="2517"/>
         <w:jc w:val="left"/>
         <w:rPr>
           <w:lang w:val="nl-BE"/>
@@ -738,7 +1154,7 @@
         <w:rPr>
           <w:lang w:val="nl-BE"/>
         </w:rPr>
-        <w:t>Tool which allows you to upload your own applications to the platform</w:t>
+        <w:t>Configure the NUR service</w:t>
       </w:r>
     </w:p>
     <w:p>
@@ -749,7 +1165,6 @@
           <w:numId w:val="27"/>
         </w:numPr>
         <w:spacing w:after="0"/>
-        <w:ind w:left="1797"/>
         <w:jc w:val="left"/>
         <w:rPr>
           <w:lang w:val="nl-BE"/>
@@ -759,45 +1174,243 @@
         <w:rPr>
           <w:lang w:val="nl-BE"/>
         </w:rPr>
-        <w:t xml:space="preserve">See </w:t>
-      </w:r>
-      <w:r>
-        <w:rPr>
-          <w:b/>
-          <w:lang w:val="nl-BE"/>
-        </w:rPr>
-        <w:t>AN002_AR8x_appinterface.docx</w:t>
-      </w:r>
-      <w:r>
-        <w:rPr>
-          <w:lang w:val="nl-BE"/>
-        </w:rPr>
-        <w:t xml:space="preserve"> for more information.</w:t>
+        <w:t>Mosquitto</w:t>
       </w:r>
     </w:p>
     <w:p>
       <w:pPr>
+        <w:pStyle w:val="ListParagraph"/>
+        <w:numPr>
+          <w:ilvl w:val="2"/>
+          <w:numId w:val="27"/>
+        </w:numPr>
         <w:spacing w:after="0"/>
         <w:jc w:val="left"/>
         <w:rPr>
           <w:lang w:val="nl-BE"/>
         </w:rPr>
       </w:pPr>
+      <w:r>
+        <w:rPr>
+          <w:lang w:val="nl-BE"/>
+        </w:rPr>
+        <w:t>Configure MQTT settings</w:t>
+      </w:r>
     </w:p>
     <w:p>
       <w:pPr>
+        <w:pStyle w:val="ListParagraph"/>
+        <w:numPr>
+          <w:ilvl w:val="0"/>
+          <w:numId w:val="27"/>
+        </w:numPr>
         <w:spacing w:after="0"/>
         <w:jc w:val="left"/>
         <w:rPr>
           <w:lang w:val="nl-BE"/>
         </w:rPr>
       </w:pPr>
+      <w:r>
+        <w:rPr>
+          <w:lang w:val="nl-BE"/>
+        </w:rPr>
+        <w:t>Import/Export</w:t>
+      </w:r>
     </w:p>
     <w:p>
       <w:pPr>
+        <w:pStyle w:val="ListParagraph"/>
+        <w:numPr>
+          <w:ilvl w:val="1"/>
+          <w:numId w:val="27"/>
+        </w:numPr>
         <w:spacing w:after="0"/>
         <w:jc w:val="left"/>
         <w:rPr>
+          <w:lang w:val="nl-BE"/>
+        </w:rPr>
+      </w:pPr>
+      <w:r>
+        <w:rPr>
+          <w:lang w:val="nl-BE"/>
+        </w:rPr>
+        <w:t>Allows copying the current settings from the device and/or importing settings from another device</w:t>
+      </w:r>
+    </w:p>
+    <w:p>
+      <w:pPr>
+        <w:pStyle w:val="ListParagraph"/>
+        <w:numPr>
+          <w:ilvl w:val="0"/>
+          <w:numId w:val="27"/>
+        </w:numPr>
+        <w:spacing w:after="0"/>
+        <w:jc w:val="left"/>
+        <w:rPr>
+          <w:lang w:val="nl-BE"/>
+        </w:rPr>
+      </w:pPr>
+      <w:r>
+        <w:rPr>
+          <w:lang w:val="nl-BE"/>
+        </w:rPr>
+        <w:t>Applications</w:t>
+      </w:r>
+    </w:p>
+    <w:p>
+      <w:pPr>
+        <w:pStyle w:val="ListParagraph"/>
+        <w:numPr>
+          <w:ilvl w:val="1"/>
+          <w:numId w:val="27"/>
+        </w:numPr>
+        <w:spacing w:after="0"/>
+        <w:jc w:val="left"/>
+        <w:rPr>
+          <w:lang w:val="nl-BE"/>
+        </w:rPr>
+      </w:pPr>
+      <w:r>
+        <w:rPr>
+          <w:lang w:val="nl-BE"/>
+        </w:rPr>
+        <w:t>Manage</w:t>
+      </w:r>
+    </w:p>
+    <w:p>
+      <w:pPr>
+        <w:pStyle w:val="ListParagraph"/>
+        <w:numPr>
+          <w:ilvl w:val="2"/>
+          <w:numId w:val="27"/>
+        </w:numPr>
+        <w:spacing w:after="0"/>
+        <w:jc w:val="left"/>
+        <w:rPr>
+          <w:lang w:val="nl-BE"/>
+        </w:rPr>
+      </w:pPr>
+      <w:r>
+        <w:rPr>
+          <w:lang w:val="nl-BE"/>
+        </w:rPr>
+        <w:t xml:space="preserve">Manage installed applications and access their settings </w:t>
+      </w:r>
+      <w:r>
+        <w:rPr>
+          <w:lang w:val="nl-BE"/>
+        </w:rPr>
+        <w:t xml:space="preserve"> </w:t>
+      </w:r>
+    </w:p>
+    <w:p>
+      <w:pPr>
+        <w:pStyle w:val="ListParagraph"/>
+        <w:numPr>
+          <w:ilvl w:val="1"/>
+          <w:numId w:val="27"/>
+        </w:numPr>
+        <w:spacing w:after="0"/>
+        <w:jc w:val="left"/>
+        <w:rPr>
+          <w:lang w:val="nl-BE"/>
+        </w:rPr>
+      </w:pPr>
+      <w:r>
+        <w:rPr>
+          <w:lang w:val="nl-BE"/>
+        </w:rPr>
+        <w:t>Upload</w:t>
+      </w:r>
+    </w:p>
+    <w:p>
+      <w:pPr>
+        <w:pStyle w:val="ListParagraph"/>
+        <w:numPr>
+          <w:ilvl w:val="2"/>
+          <w:numId w:val="27"/>
+        </w:numPr>
+        <w:spacing w:after="0"/>
+        <w:jc w:val="left"/>
+        <w:rPr>
+          <w:lang w:val="nl-BE"/>
+        </w:rPr>
+      </w:pPr>
+      <w:r>
+        <w:rPr>
+          <w:lang w:val="nl-BE"/>
+        </w:rPr>
+        <w:t>Uploa</w:t>
+      </w:r>
+      <w:r>
+        <w:rPr>
+          <w:lang w:val="nl-BE"/>
+        </w:rPr>
+        <w:t xml:space="preserve">d &amp; Install new applications </w:t>
+      </w:r>
+    </w:p>
+    <w:p>
+      <w:pPr>
+        <w:pStyle w:val="ListParagraph"/>
+        <w:numPr>
+          <w:ilvl w:val="1"/>
+          <w:numId w:val="27"/>
+        </w:numPr>
+        <w:spacing w:after="0"/>
+        <w:jc w:val="left"/>
+        <w:rPr>
+          <w:lang w:val="nl-BE"/>
+        </w:rPr>
+      </w:pPr>
+      <w:r>
+        <w:rPr>
+          <w:lang w:val="nl-BE"/>
+        </w:rPr>
+        <w:t>S</w:t>
+      </w:r>
+      <w:r>
+        <w:rPr>
+          <w:lang w:val="nl-BE"/>
+        </w:rPr>
+        <w:t xml:space="preserve">ee </w:t>
+      </w:r>
+      <w:r>
+        <w:rPr>
+          <w:b/>
+          <w:lang w:val="nl-BE"/>
+        </w:rPr>
+        <w:t>AN002_AR8x_appinterface.docx</w:t>
+      </w:r>
+      <w:r>
+        <w:rPr>
+          <w:lang w:val="nl-BE"/>
+        </w:rPr>
+        <w:t xml:space="preserve"> for more information</w:t>
+      </w:r>
+    </w:p>
+    <w:p>
+      <w:pPr>
+        <w:spacing w:after="0"/>
+        <w:jc w:val="left"/>
+        <w:rPr>
+          <w:lang w:val="nl-BE"/>
+        </w:rPr>
+      </w:pPr>
+    </w:p>
+    <w:p>
+      <w:pPr>
+        <w:spacing w:after="0"/>
+        <w:jc w:val="left"/>
+        <w:rPr>
+          <w:lang w:val="nl-BE"/>
+        </w:rPr>
+      </w:pPr>
+    </w:p>
+    <w:p>
+      <w:pPr>
+        <w:spacing w:after="0"/>
+        <w:jc w:val="left"/>
+        <w:rPr>
           <w:caps/>
           <w:sz w:val="26"/>
           <w:lang w:val="nl-BE"/>
@@ -898,78 +1511,32 @@
         <w:rPr>
           <w:lang w:val="nl-BE"/>
         </w:rPr>
-        <w:t>SYST</w:t>
-      </w:r>
-      <w:r>
-        <w:rPr>
-          <w:lang w:val="nl-BE"/>
-        </w:rPr>
-        <w:t>EM</w:t>
+        <w:t>S</w:t>
+      </w:r>
+      <w:r>
+        <w:rPr>
+          <w:lang w:val="nl-BE"/>
+        </w:rPr>
+        <w:t>YSTEM HEALTH</w:t>
       </w:r>
     </w:p>
     <w:p>
       <w:pPr>
-        <w:ind w:left="720"/>
-        <w:rPr>
-          <w:lang w:val="nl-BE"/>
-        </w:rPr>
-      </w:pPr>
-      <w:r>
-        <w:rPr>
-          <w:lang w:val="nl-BE"/>
-        </w:rPr>
-        <w:t>The System-page contains tools for retrieving information about the platform and for changing certain platform settings. Below you can find more details about them.</w:t>
+        <w:pStyle w:val="ParagraphNID"/>
+        <w:rPr>
+          <w:lang w:val="nl-BE"/>
+        </w:rPr>
+      </w:pPr>
+      <w:r>
+        <w:rPr>
+          <w:lang w:val="nl-BE"/>
+        </w:rPr>
+        <w:t>System health-page shows device specific information and device performance monitoring details.</w:t>
       </w:r>
     </w:p>
     <w:p>
       <w:pPr>
-        <w:pStyle w:val="111NumberedHeading3NID"/>
-        <w:rPr>
-          <w:lang w:val="nl-BE"/>
-        </w:rPr>
-      </w:pPr>
-      <w:r>
-        <w:rPr>
-          <w:lang w:val="nl-BE"/>
-        </w:rPr>
-        <w:t>INFO</w:t>
-      </w:r>
-    </w:p>
-    <w:p>
-      <w:pPr>
-        <w:ind w:left="720"/>
-        <w:rPr>
-          <w:lang w:val="nl-BE"/>
-        </w:rPr>
-      </w:pPr>
-      <w:r>
-        <w:rPr>
-          <w:lang w:val="nl-BE"/>
-        </w:rPr>
-        <w:t xml:space="preserve">The info view shows the OS version, CPU and memory usage and the uptime of the device. It also shows you a </w:t>
-      </w:r>
-      <w:r>
-        <w:rPr>
-          <w:lang w:val="nl-BE"/>
-        </w:rPr>
-        <w:t xml:space="preserve">graph of the mem &amp; </w:t>
-      </w:r>
-      <w:r>
-        <w:rPr>
-          <w:lang w:val="nl-BE"/>
-        </w:rPr>
-        <w:t>CPU</w:t>
-      </w:r>
-      <w:r>
-        <w:rPr>
-          <w:lang w:val="nl-BE"/>
-        </w:rPr>
-        <w:t xml:space="preserve"> usage.</w:t>
-      </w:r>
-    </w:p>
-    <w:p>
-      <w:pPr>
-        <w:ind w:left="720"/>
+        <w:pStyle w:val="ParagraphNID"/>
         <w:rPr>
           <w:lang w:val="nl-BE"/>
         </w:rPr>
@@ -981,9 +1548,9 @@
         </w:rPr>
         <w:drawing>
           <wp:inline distT="0" distB="0" distL="0" distR="0">
-            <wp:extent cx="3956912" cy="3275937"/>
-            <wp:effectExtent l="19050" t="0" r="5488" b="0"/>
-            <wp:docPr id="7" name="Picture 7"/>
+            <wp:extent cx="4908942" cy="2830665"/>
+            <wp:effectExtent l="19050" t="0" r="5958" b="0"/>
+            <wp:docPr id="13" name="Picture 13"/>
             <wp:cNvGraphicFramePr>
               <a:graphicFrameLocks xmlns:a="http://schemas.openxmlformats.org/drawingml/2006/main" noChangeAspect="1"/>
             </wp:cNvGraphicFramePr>
@@ -991,7 +1558,7 @@
               <a:graphicData uri="http://schemas.openxmlformats.org/drawingml/2006/picture">
                 <pic:pic xmlns:pic="http://schemas.openxmlformats.org/drawingml/2006/picture">
                   <pic:nvPicPr>
-                    <pic:cNvPr id="0" name="Picture 7"/>
+                    <pic:cNvPr id="0" name="Picture 13"/>
                     <pic:cNvPicPr>
                       <a:picLocks noChangeAspect="1" noChangeArrowheads="1"/>
                     </pic:cNvPicPr>
@@ -1006,7 +1573,7 @@
                   <pic:spPr bwMode="auto">
                     <a:xfrm>
                       <a:off x="0" y="0"/>
-                      <a:ext cx="3967915" cy="3285046"/>
+                      <a:ext cx="4913265" cy="2833158"/>
                     </a:xfrm>
                     <a:prstGeom prst="rect">
                       <a:avLst/>
@@ -1028,59 +1595,35 @@
     </w:p>
     <w:p>
       <w:pPr>
-        <w:spacing w:after="0"/>
-        <w:jc w:val="left"/>
-        <w:rPr>
-          <w:caps/>
-          <w:sz w:val="26"/>
-          <w:lang w:val="nl-BE"/>
-        </w:rPr>
-      </w:pPr>
-      <w:r>
-        <w:rPr>
-          <w:lang w:val="nl-BE"/>
-        </w:rPr>
-        <w:br w:type="page"/>
+        <w:pStyle w:val="11NumberedHeading2NID"/>
+        <w:rPr>
+          <w:lang w:val="nl-BE"/>
+        </w:rPr>
+      </w:pPr>
+      <w:r>
+        <w:rPr>
+          <w:lang w:val="nl-BE"/>
+        </w:rPr>
+        <w:t>System processes</w:t>
       </w:r>
     </w:p>
     <w:p>
       <w:pPr>
-        <w:pStyle w:val="111NumberedHeading3NID"/>
-        <w:rPr>
-          <w:lang w:val="nl-BE"/>
-        </w:rPr>
-      </w:pPr>
-      <w:r>
-        <w:rPr>
-          <w:lang w:val="nl-BE"/>
-        </w:rPr>
-        <w:lastRenderedPageBreak/>
-        <w:t>LOG</w:t>
+        <w:pStyle w:val="ParagraphNID"/>
+        <w:rPr>
+          <w:lang w:val="nl-BE"/>
+        </w:rPr>
+      </w:pPr>
+      <w:r>
+        <w:rPr>
+          <w:lang w:val="nl-BE"/>
+        </w:rPr>
+        <w:t>System processes list all the currently running processes and shows details for them.</w:t>
       </w:r>
     </w:p>
     <w:p>
       <w:pPr>
-        <w:ind w:left="720"/>
-        <w:rPr>
-          <w:lang w:val="nl-BE"/>
-        </w:rPr>
-      </w:pPr>
-      <w:r>
-        <w:rPr>
-          <w:lang w:val="nl-BE"/>
-        </w:rPr>
-        <w:t xml:space="preserve">On the Log-page you retrieve the list of the available log-files and view their contents. </w:t>
-      </w:r>
-      <w:r>
-        <w:rPr>
-          <w:lang w:val="nl-BE"/>
-        </w:rPr>
-        <w:t>If your applications should also display their log content here, make sure that they write their log to /var/log. Keep in mind that /var/log is mounted to temporary file storage so content will be lost during system reboot.</w:t>
-      </w:r>
-    </w:p>
-    <w:p>
-      <w:pPr>
-        <w:ind w:left="720"/>
+        <w:pStyle w:val="ParagraphNID"/>
         <w:rPr>
           <w:lang w:val="nl-BE"/>
         </w:rPr>
@@ -1092,9 +1635,9 @@
         </w:rPr>
         <w:drawing>
           <wp:inline distT="0" distB="0" distL="0" distR="0">
-            <wp:extent cx="3874174" cy="3069204"/>
-            <wp:effectExtent l="19050" t="0" r="0" b="0"/>
-            <wp:docPr id="16" name="Picture 16"/>
+            <wp:extent cx="4982320" cy="2861967"/>
+            <wp:effectExtent l="19050" t="0" r="8780" b="0"/>
+            <wp:docPr id="6" name="Picture 16"/>
             <wp:cNvGraphicFramePr>
               <a:graphicFrameLocks xmlns:a="http://schemas.openxmlformats.org/drawingml/2006/main" noChangeAspect="1"/>
             </wp:cNvGraphicFramePr>
@@ -1117,7 +1660,7 @@
                   <pic:spPr bwMode="auto">
                     <a:xfrm>
                       <a:off x="0" y="0"/>
-                      <a:ext cx="3876975" cy="3071423"/>
+                      <a:ext cx="4985448" cy="2863764"/>
                     </a:xfrm>
                     <a:prstGeom prst="rect">
                       <a:avLst/>
@@ -1166,7 +1709,13 @@
           <w:lang w:val="nl-BE"/>
         </w:rPr>
         <w:lastRenderedPageBreak/>
-        <w:t>SYSTEM UPDATE</w:t>
+        <w:t>LOG</w:t>
+      </w:r>
+      <w:r>
+        <w:rPr>
+          <w:lang w:val="nl-BE"/>
+        </w:rPr>
+        <w:t>S</w:t>
       </w:r>
     </w:p>
     <w:p>
@@ -1180,52 +1729,25 @@
         <w:rPr>
           <w:lang w:val="nl-BE"/>
         </w:rPr>
-        <w:t xml:space="preserve">The OS </w:t>
-      </w:r>
-      <w:r>
-        <w:rPr>
-          <w:lang w:val="nl-BE"/>
-        </w:rPr>
-        <w:t>and also the recover</w:t>
-      </w:r>
-      <w:r>
-        <w:rPr>
-          <w:lang w:val="nl-BE"/>
-        </w:rPr>
-        <w:t>y</w:t>
-      </w:r>
-      <w:r>
-        <w:rPr>
-          <w:lang w:val="nl-BE"/>
-        </w:rPr>
-        <w:t xml:space="preserve"> image can be updated </w:t>
-      </w:r>
-      <w:r>
-        <w:rPr>
-          <w:lang w:val="nl-BE"/>
-        </w:rPr>
-        <w:t>through the web config</w:t>
-      </w:r>
-      <w:r>
-        <w:rPr>
-          <w:lang w:val="nl-BE"/>
-        </w:rPr>
-        <w:t xml:space="preserve">. The System Update accepts only zip-files which are created by Nordic ID to ensure correct contents for the update. Please see </w:t>
-      </w:r>
-      <w:hyperlink r:id="rId12" w:history="1">
-        <w:r>
-          <w:rPr>
-            <w:rStyle w:val="Hyperlink"/>
-            <w:lang w:val="nl-BE"/>
-          </w:rPr>
-          <w:t>http://www.nordicid.com/en/downloads/</w:t>
-        </w:r>
-      </w:hyperlink>
-      <w:r>
-        <w:rPr>
-          <w:lang w:val="nl-BE"/>
-        </w:rPr>
-        <w:t xml:space="preserve"> for more SW updates.</w:t>
+        <w:t>On the Log</w:t>
+      </w:r>
+      <w:r>
+        <w:rPr>
+          <w:lang w:val="nl-BE"/>
+        </w:rPr>
+        <w:t>s</w:t>
+      </w:r>
+      <w:r>
+        <w:rPr>
+          <w:lang w:val="nl-BE"/>
+        </w:rPr>
+        <w:t xml:space="preserve">-page you retrieve the list of the available log-files and view their contents. </w:t>
+      </w:r>
+      <w:r>
+        <w:rPr>
+          <w:lang w:val="nl-BE"/>
+        </w:rPr>
+        <w:t>If your applications should also display their log content here, make sure that they write their log to /var/log. Keep in mind that /var/log is mounted to temporary file storage so content will be lost during system reboot.</w:t>
       </w:r>
     </w:p>
     <w:p>
@@ -1237,40 +1759,14 @@
       </w:pPr>
       <w:r>
         <w:rPr>
-          <w:lang w:val="nl-BE"/>
-        </w:rPr>
-        <w:t xml:space="preserve">When updating the OS or the recovery image, first choose the file from your PC and then upload it. After the upload has finished, the backend will verify the contents. </w:t>
-      </w:r>
-      <w:r>
-        <w:rPr>
-          <w:lang w:val="nl-BE"/>
-        </w:rPr>
-        <w:t>If verification succeeds,</w:t>
-      </w:r>
-      <w:r>
-        <w:rPr>
-          <w:lang w:val="nl-BE"/>
-        </w:rPr>
-        <w:t xml:space="preserve"> you need to click the “Begin”-button(Upload =&gt; Begin) to apply the update. At this step the device will restart itself so it might take a while before the update tool notifies you that the update has finished.</w:t>
-      </w:r>
-    </w:p>
-    <w:p>
-      <w:pPr>
-        <w:ind w:left="720"/>
-        <w:rPr>
-          <w:lang w:val="nl-BE"/>
-        </w:rPr>
-      </w:pPr>
-      <w:r>
-        <w:rPr>
           <w:noProof/>
           <w:lang w:val="fi-FI" w:eastAsia="fi-FI"/>
         </w:rPr>
         <w:drawing>
           <wp:inline distT="0" distB="0" distL="0" distR="0">
-            <wp:extent cx="3982036" cy="2854518"/>
+            <wp:extent cx="5189054" cy="2979363"/>
             <wp:effectExtent l="19050" t="0" r="0" b="0"/>
-            <wp:docPr id="2" name="Picture 4"/>
+            <wp:docPr id="8" name="Picture 19"/>
             <wp:cNvGraphicFramePr>
               <a:graphicFrameLocks xmlns:a="http://schemas.openxmlformats.org/drawingml/2006/main" noChangeAspect="1"/>
             </wp:cNvGraphicFramePr>
@@ -1278,13 +1774,13 @@
               <a:graphicData uri="http://schemas.openxmlformats.org/drawingml/2006/picture">
                 <pic:pic xmlns:pic="http://schemas.openxmlformats.org/drawingml/2006/picture">
                   <pic:nvPicPr>
-                    <pic:cNvPr id="0" name="Picture 4"/>
+                    <pic:cNvPr id="0" name="Picture 19"/>
                     <pic:cNvPicPr>
                       <a:picLocks noChangeAspect="1" noChangeArrowheads="1"/>
                     </pic:cNvPicPr>
                   </pic:nvPicPr>
                   <pic:blipFill>
-                    <a:blip r:embed="rId13"/>
+                    <a:blip r:embed="rId12"/>
                     <a:srcRect/>
                     <a:stretch>
                       <a:fillRect/>
@@ -1293,7 +1789,7 @@
                   <pic:spPr bwMode="auto">
                     <a:xfrm>
                       <a:off x="0" y="0"/>
-                      <a:ext cx="3982610" cy="2854929"/>
+                      <a:ext cx="5187239" cy="2978321"/>
                     </a:xfrm>
                     <a:prstGeom prst="rect">
                       <a:avLst/>
@@ -1315,118 +1811,63 @@
     </w:p>
     <w:p>
       <w:pPr>
-        <w:spacing w:after="0"/>
         <w:ind w:left="720"/>
-        <w:jc w:val="left"/>
-        <w:rPr>
-          <w:caps/>
-          <w:sz w:val="26"/>
-          <w:lang w:val="nl-BE"/>
-        </w:rPr>
-      </w:pPr>
-      <w:r>
-        <w:rPr>
-          <w:lang w:val="nl-BE"/>
-        </w:rPr>
-        <w:br w:type="page"/>
+        <w:rPr>
+          <w:lang w:val="nl-BE"/>
+        </w:rPr>
+      </w:pPr>
+      <w:r>
+        <w:rPr>
+          <w:lang w:val="nl-BE"/>
+        </w:rPr>
+        <w:t>This view can be also used for configuring the remote logging settings in case that is required.</w:t>
       </w:r>
     </w:p>
     <w:p>
       <w:pPr>
-        <w:pStyle w:val="111NumberedHeading3NID"/>
-        <w:rPr>
-          <w:lang w:val="nl-BE"/>
-        </w:rPr>
-      </w:pPr>
-      <w:r>
-        <w:rPr>
-          <w:lang w:val="nl-BE"/>
-        </w:rPr>
-        <w:lastRenderedPageBreak/>
-        <w:t>NETWORK</w:t>
+        <w:pStyle w:val="11NumberedHeading2NID"/>
+        <w:rPr>
+          <w:lang w:val="nl-BE"/>
+        </w:rPr>
+      </w:pPr>
+      <w:r>
+        <w:rPr>
+          <w:lang w:val="nl-BE"/>
+        </w:rPr>
+        <w:t>HARDWARE MANAGEMENT</w:t>
       </w:r>
     </w:p>
     <w:p>
       <w:pPr>
-        <w:ind w:left="720"/>
-        <w:rPr>
-          <w:lang w:val="nl-BE"/>
-        </w:rPr>
-      </w:pPr>
-      <w:r>
-        <w:rPr>
-          <w:lang w:val="nl-BE"/>
-        </w:rPr>
-        <w:t xml:space="preserve">Network </w:t>
-      </w:r>
-      <w:r>
-        <w:rPr>
-          <w:lang w:val="nl-BE"/>
-        </w:rPr>
-        <w:t>settings allow you to change</w:t>
-      </w:r>
-      <w:r>
-        <w:rPr>
-          <w:lang w:val="nl-BE"/>
-        </w:rPr>
-        <w:t xml:space="preserve"> the ethernet and wlan adapter TCP/IP settings as also change the WPA Supplicant settings.</w:t>
-      </w:r>
-      <w:r>
-        <w:rPr>
-          <w:lang w:val="nl-BE"/>
-        </w:rPr>
-        <w:t xml:space="preserve"> </w:t>
+        <w:pStyle w:val="ParagraphNID"/>
+        <w:rPr>
+          <w:lang w:val="nl-BE"/>
+        </w:rPr>
+      </w:pPr>
+      <w:r>
+        <w:rPr>
+          <w:lang w:val="nl-BE"/>
+        </w:rPr>
+        <w:t xml:space="preserve">On HW management you can define the CPU Governor setting &amp; frequency limits for the CPU. Note that the CPU frequency limit is to allow serial console connections to the device, otherwise it is recommended that the limit is disabled. </w:t>
       </w:r>
     </w:p>
     <w:p>
       <w:pPr>
-        <w:pStyle w:val="111NumberedHeading3NID"/>
-        <w:rPr>
-          <w:lang w:val="nl-BE"/>
-        </w:rPr>
-      </w:pPr>
-      <w:r>
-        <w:rPr>
-          <w:lang w:val="nl-BE"/>
-        </w:rPr>
-        <w:t>ETHERNET</w:t>
+        <w:pStyle w:val="ParagraphNID"/>
+        <w:rPr>
+          <w:lang w:val="nl-BE"/>
+        </w:rPr>
+      </w:pPr>
+      <w:r>
+        <w:rPr>
+          <w:lang w:val="nl-BE"/>
+        </w:rPr>
+        <w:t>The view allows also toggling the power for 3G &amp; wifi interfaces as also the D15 port and the external USB port.</w:t>
       </w:r>
     </w:p>
     <w:p>
       <w:pPr>
-        <w:ind w:left="720"/>
-        <w:rPr>
-          <w:lang w:val="nl-BE"/>
-        </w:rPr>
-      </w:pPr>
-      <w:r>
-        <w:rPr>
-          <w:lang w:val="nl-BE"/>
-        </w:rPr>
-        <w:t xml:space="preserve">Ethernet settings allow you to define the </w:t>
-      </w:r>
-      <w:r>
-        <w:rPr>
-          <w:lang w:val="nl-BE"/>
-        </w:rPr>
-        <w:t>TCP/</w:t>
-      </w:r>
-      <w:r>
-        <w:rPr>
-          <w:lang w:val="nl-BE"/>
-        </w:rPr>
-        <w:t xml:space="preserve">IP </w:t>
-      </w:r>
-      <w:r>
-        <w:rPr>
-          <w:lang w:val="nl-BE"/>
-        </w:rPr>
-        <w:t xml:space="preserve">settings for the eth0 adapter. </w:t>
-      </w:r>
-    </w:p>
-    <w:p>
-      <w:pPr>
-        <w:ind w:left="720"/>
+        <w:pStyle w:val="ParagraphNID"/>
         <w:rPr>
           <w:lang w:val="nl-BE"/>
         </w:rPr>
@@ -1438,9 +1879,9 @@
         </w:rPr>
         <w:drawing>
           <wp:inline distT="0" distB="0" distL="0" distR="0">
-            <wp:extent cx="4020212" cy="3053684"/>
-            <wp:effectExtent l="19050" t="0" r="0" b="0"/>
-            <wp:docPr id="3" name="Picture 19"/>
+            <wp:extent cx="4296801" cy="2464904"/>
+            <wp:effectExtent l="19050" t="0" r="8499" b="0"/>
+            <wp:docPr id="11" name="Picture 28"/>
             <wp:cNvGraphicFramePr>
               <a:graphicFrameLocks xmlns:a="http://schemas.openxmlformats.org/drawingml/2006/main" noChangeAspect="1"/>
             </wp:cNvGraphicFramePr>
@@ -1448,13 +1889,13 @@
               <a:graphicData uri="http://schemas.openxmlformats.org/drawingml/2006/picture">
                 <pic:pic xmlns:pic="http://schemas.openxmlformats.org/drawingml/2006/picture">
                   <pic:nvPicPr>
-                    <pic:cNvPr id="0" name="Picture 19"/>
+                    <pic:cNvPr id="0" name="Picture 28"/>
                     <pic:cNvPicPr>
                       <a:picLocks noChangeAspect="1" noChangeArrowheads="1"/>
                     </pic:cNvPicPr>
                   </pic:nvPicPr>
                   <pic:blipFill>
-                    <a:blip r:embed="rId14"/>
+                    <a:blip r:embed="rId13"/>
                     <a:srcRect/>
                     <a:stretch>
                       <a:fillRect/>
@@ -1463,7 +1904,7 @@
                   <pic:spPr bwMode="auto">
                     <a:xfrm>
                       <a:off x="0" y="0"/>
-                      <a:ext cx="4024303" cy="3056792"/>
+                      <a:ext cx="4298778" cy="2466038"/>
                     </a:xfrm>
                     <a:prstGeom prst="rect">
                       <a:avLst/>
@@ -1485,41 +1926,86 @@
     </w:p>
     <w:p>
       <w:pPr>
-        <w:rPr>
+        <w:spacing w:after="0"/>
+        <w:jc w:val="left"/>
+        <w:rPr>
+          <w:caps/>
+          <w:sz w:val="26"/>
           <w:lang w:val="nl-BE"/>
         </w:rPr>
       </w:pPr>
     </w:p>
     <w:p>
       <w:pPr>
-        <w:spacing w:after="0"/>
-        <w:jc w:val="left"/>
-        <w:rPr>
-          <w:caps/>
-          <w:sz w:val="26"/>
-          <w:lang w:val="nl-BE"/>
-        </w:rPr>
-      </w:pPr>
-      <w:r>
-        <w:rPr>
-          <w:lang w:val="nl-BE"/>
-        </w:rPr>
-        <w:br w:type="page"/>
+        <w:pStyle w:val="11NumberedHeading2NID"/>
+        <w:rPr>
+          <w:lang w:val="nl-BE"/>
+        </w:rPr>
+      </w:pPr>
+      <w:r>
+        <w:rPr>
+          <w:lang w:val="nl-BE"/>
+        </w:rPr>
+        <w:t>SYSTEM UPDATE</w:t>
       </w:r>
     </w:p>
     <w:p>
       <w:pPr>
-        <w:pStyle w:val="111NumberedHeading3NID"/>
-        <w:rPr>
-          <w:lang w:val="nl-BE"/>
-        </w:rPr>
-      </w:pPr>
-      <w:r>
-        <w:rPr>
-          <w:lang w:val="nl-BE"/>
-        </w:rPr>
-        <w:lastRenderedPageBreak/>
-        <w:t>WLAN</w:t>
+        <w:ind w:left="720"/>
+        <w:rPr>
+          <w:lang w:val="nl-BE"/>
+        </w:rPr>
+      </w:pPr>
+      <w:r>
+        <w:rPr>
+          <w:lang w:val="nl-BE"/>
+        </w:rPr>
+        <w:t xml:space="preserve">The OS </w:t>
+      </w:r>
+      <w:r>
+        <w:rPr>
+          <w:lang w:val="nl-BE"/>
+        </w:rPr>
+        <w:t>and also the recover</w:t>
+      </w:r>
+      <w:r>
+        <w:rPr>
+          <w:lang w:val="nl-BE"/>
+        </w:rPr>
+        <w:t>y</w:t>
+      </w:r>
+      <w:r>
+        <w:rPr>
+          <w:lang w:val="nl-BE"/>
+        </w:rPr>
+        <w:t xml:space="preserve"> image can be updated </w:t>
+      </w:r>
+      <w:r>
+        <w:rPr>
+          <w:lang w:val="nl-BE"/>
+        </w:rPr>
+        <w:t>through the web config</w:t>
+      </w:r>
+      <w:r>
+        <w:rPr>
+          <w:lang w:val="nl-BE"/>
+        </w:rPr>
+        <w:t xml:space="preserve">. The System Update accepts only zip-files which are created by Nordic ID to ensure correct contents for the update. Please see </w:t>
+      </w:r>
+      <w:hyperlink r:id="rId14" w:history="1">
+        <w:r>
+          <w:rPr>
+            <w:rStyle w:val="Hyperlink"/>
+            <w:lang w:val="nl-BE"/>
+          </w:rPr>
+          <w:t>http://www.nordicid.com/en/downloads/</w:t>
+        </w:r>
+      </w:hyperlink>
+      <w:r>
+        <w:rPr>
+          <w:lang w:val="nl-BE"/>
+        </w:rPr>
+        <w:t xml:space="preserve"> for more SW updates.</w:t>
       </w:r>
     </w:p>
     <w:p>
@@ -1533,13 +2019,19 @@
         <w:rPr>
           <w:lang w:val="nl-BE"/>
         </w:rPr>
-        <w:t>Wlan settings view allows you to define the TCP/IP-settings for the wlan0 adapter.</w:t>
-      </w:r>
-      <w:r>
-        <w:rPr>
-          <w:lang w:val="nl-BE"/>
-        </w:rPr>
-        <w:t xml:space="preserve"> It also allows you create/remove network profiles for the WPA Supplicant.</w:t>
+        <w:t xml:space="preserve">When updating the OS or the recovery image, first choose the file from your PC and then upload it. After the upload has finished, the backend will verify the contents. </w:t>
+      </w:r>
+      <w:r>
+        <w:rPr>
+          <w:lang w:val="nl-BE"/>
+        </w:rPr>
+        <w:t>If verification succeeds,</w:t>
+      </w:r>
+      <w:r>
+        <w:rPr>
+          <w:lang w:val="nl-BE"/>
+        </w:rPr>
+        <w:t xml:space="preserve"> you need to click the “Begin”-button(Upload =&gt; Begin) to apply the update. At this step the device will restart itself so it might take a while before the update tool notifies you that the update has finished.</w:t>
       </w:r>
     </w:p>
     <w:p>
@@ -1556,9 +2048,9 @@
         </w:rPr>
         <w:drawing>
           <wp:inline distT="0" distB="0" distL="0" distR="0">
-            <wp:extent cx="3941018" cy="3776231"/>
-            <wp:effectExtent l="19050" t="0" r="2332" b="0"/>
-            <wp:docPr id="22" name="Picture 22"/>
+            <wp:extent cx="4942564" cy="2841931"/>
+            <wp:effectExtent l="19050" t="0" r="0" b="0"/>
+            <wp:docPr id="12" name="Picture 31"/>
             <wp:cNvGraphicFramePr>
               <a:graphicFrameLocks xmlns:a="http://schemas.openxmlformats.org/drawingml/2006/main" noChangeAspect="1"/>
             </wp:cNvGraphicFramePr>
@@ -1566,7 +2058,7 @@
               <a:graphicData uri="http://schemas.openxmlformats.org/drawingml/2006/picture">
                 <pic:pic xmlns:pic="http://schemas.openxmlformats.org/drawingml/2006/picture">
                   <pic:nvPicPr>
-                    <pic:cNvPr id="0" name="Picture 22"/>
+                    <pic:cNvPr id="0" name="Picture 31"/>
                     <pic:cNvPicPr>
                       <a:picLocks noChangeAspect="1" noChangeArrowheads="1"/>
                     </pic:cNvPicPr>
@@ -1581,7 +2073,7 @@
                   <pic:spPr bwMode="auto">
                     <a:xfrm>
                       <a:off x="0" y="0"/>
-                      <a:ext cx="3941421" cy="3776617"/>
+                      <a:ext cx="4945173" cy="2843431"/>
                     </a:xfrm>
                     <a:prstGeom prst="rect">
                       <a:avLst/>
@@ -1604,6 +2096,7 @@
     <w:p>
       <w:pPr>
         <w:spacing w:after="0"/>
+        <w:ind w:left="720"/>
         <w:jc w:val="left"/>
         <w:rPr>
           <w:caps/>
@@ -1620,7 +2113,7 @@
     </w:p>
     <w:p>
       <w:pPr>
-        <w:pStyle w:val="111NumberedHeading3NID"/>
+        <w:pStyle w:val="11NumberedHeading2NID"/>
         <w:rPr>
           <w:lang w:val="nl-BE"/>
         </w:rPr>
@@ -1630,7 +2123,7 @@
           <w:lang w:val="nl-BE"/>
         </w:rPr>
         <w:lastRenderedPageBreak/>
-        <w:t>ACCESS</w:t>
+        <w:t>NETWORK</w:t>
       </w:r>
     </w:p>
     <w:p>
@@ -1644,18 +2137,84 @@
         <w:rPr>
           <w:lang w:val="nl-BE"/>
         </w:rPr>
-        <w:t>On access-view you can currently only change the default admin-password</w:t>
-      </w:r>
-      <w:r>
-        <w:rPr>
-          <w:lang w:val="nl-BE"/>
-        </w:rPr>
-        <w:t xml:space="preserve">. </w:t>
+        <w:t xml:space="preserve">Network </w:t>
+      </w:r>
+      <w:r>
+        <w:rPr>
+          <w:lang w:val="nl-BE"/>
+        </w:rPr>
+        <w:t>settings allow you to change</w:t>
+      </w:r>
+      <w:r>
+        <w:rPr>
+          <w:lang w:val="nl-BE"/>
+        </w:rPr>
+        <w:t xml:space="preserve"> the ethernet and wlan adapter TCP/IP settings as also change the WPA Supplicant se</w:t>
+      </w:r>
+      <w:r>
+        <w:rPr>
+          <w:lang w:val="nl-BE"/>
+        </w:rPr>
+        <w:t>ttings or the wifi access point settings in case the interface is to be used as such.</w:t>
       </w:r>
     </w:p>
     <w:p>
       <w:pPr>
-        <w:ind w:left="720"/>
+        <w:pStyle w:val="111NumberedHeading3NID"/>
+        <w:rPr>
+          <w:lang w:val="nl-BE"/>
+        </w:rPr>
+      </w:pPr>
+      <w:r>
+        <w:rPr>
+          <w:lang w:val="nl-BE"/>
+        </w:rPr>
+        <w:t>General</w:t>
+      </w:r>
+    </w:p>
+    <w:p>
+      <w:pPr>
+        <w:pStyle w:val="ParagraphNID"/>
+        <w:rPr>
+          <w:lang w:val="nl-BE"/>
+        </w:rPr>
+      </w:pPr>
+      <w:r>
+        <w:rPr>
+          <w:lang w:val="nl-BE"/>
+        </w:rPr>
+        <w:t>On the general settings sections you can toggle the state of each available network adapter as also define which wifi interfaces are to be used in access point mode</w:t>
+      </w:r>
+      <w:r>
+        <w:rPr>
+          <w:lang w:val="nl-BE"/>
+        </w:rPr>
+        <w:t>.</w:t>
+      </w:r>
+    </w:p>
+    <w:p>
+      <w:pPr>
+        <w:pStyle w:val="ParagraphNID"/>
+        <w:rPr>
+          <w:lang w:val="nl-BE"/>
+        </w:rPr>
+      </w:pPr>
+      <w:r>
+        <w:rPr>
+          <w:lang w:val="nl-BE"/>
+        </w:rPr>
+        <w:t>The view allows also changing the IP settings for each interface</w:t>
+      </w:r>
+      <w:r>
+        <w:rPr>
+          <w:lang w:val="nl-BE"/>
+        </w:rPr>
+        <w:t>.</w:t>
+      </w:r>
+    </w:p>
+    <w:p>
+      <w:pPr>
+        <w:pStyle w:val="ParagraphNID"/>
         <w:rPr>
           <w:lang w:val="nl-BE"/>
         </w:rPr>
@@ -1667,9 +2226,9 @@
         </w:rPr>
         <w:drawing>
           <wp:inline distT="0" distB="0" distL="0" distR="0">
-            <wp:extent cx="4018296" cy="3156668"/>
-            <wp:effectExtent l="19050" t="0" r="1254" b="0"/>
-            <wp:docPr id="25" name="Picture 25"/>
+            <wp:extent cx="5146390" cy="2957886"/>
+            <wp:effectExtent l="19050" t="0" r="0" b="0"/>
+            <wp:docPr id="14" name="Picture 34"/>
             <wp:cNvGraphicFramePr>
               <a:graphicFrameLocks xmlns:a="http://schemas.openxmlformats.org/drawingml/2006/main" noChangeAspect="1"/>
             </wp:cNvGraphicFramePr>
@@ -1677,7 +2236,7 @@
               <a:graphicData uri="http://schemas.openxmlformats.org/drawingml/2006/picture">
                 <pic:pic xmlns:pic="http://schemas.openxmlformats.org/drawingml/2006/picture">
                   <pic:nvPicPr>
-                    <pic:cNvPr id="0" name="Picture 25"/>
+                    <pic:cNvPr id="0" name="Picture 34"/>
                     <pic:cNvPicPr>
                       <a:picLocks noChangeAspect="1" noChangeArrowheads="1"/>
                     </pic:cNvPicPr>
@@ -1692,7 +2251,7 @@
                   <pic:spPr bwMode="auto">
                     <a:xfrm>
                       <a:off x="0" y="0"/>
-                      <a:ext cx="4020354" cy="3158285"/>
+                      <a:ext cx="5146943" cy="2958204"/>
                     </a:xfrm>
                     <a:prstGeom prst="rect">
                       <a:avLst/>
@@ -1717,8 +2276,6 @@
         <w:spacing w:after="0"/>
         <w:jc w:val="left"/>
         <w:rPr>
-          <w:caps/>
-          <w:sz w:val="26"/>
           <w:lang w:val="nl-BE"/>
         </w:rPr>
       </w:pPr>
@@ -1741,7 +2298,7 @@
           <w:lang w:val="nl-BE"/>
         </w:rPr>
         <w:lastRenderedPageBreak/>
-        <w:t>TIME SERVICES</w:t>
+        <w:t>Wi-fi</w:t>
       </w:r>
     </w:p>
     <w:p>
@@ -1755,12 +2312,24 @@
         <w:rPr>
           <w:lang w:val="nl-BE"/>
         </w:rPr>
-        <w:t>Time services settings allows you to change the current RTC &amp; System time as also enable/disable NTP and define the NTPServer addresses used.</w:t>
+        <w:t>Wifi settings allows you create/remove network profiles for each wifi interface an</w:t>
+      </w:r>
+      <w:r>
+        <w:rPr>
+          <w:lang w:val="nl-BE"/>
+        </w:rPr>
+        <w:t>d browse the available networks when using the interface in client mode</w:t>
+      </w:r>
+      <w:r>
+        <w:rPr>
+          <w:lang w:val="nl-BE"/>
+        </w:rPr>
+        <w:t>.</w:t>
       </w:r>
     </w:p>
     <w:p>
       <w:pPr>
-        <w:ind w:left="720"/>
+        <w:pStyle w:val="ParagraphNID"/>
         <w:rPr>
           <w:lang w:val="nl-BE"/>
         </w:rPr>
@@ -1772,9 +2341,9 @@
         </w:rPr>
         <w:drawing>
           <wp:inline distT="0" distB="0" distL="0" distR="0">
-            <wp:extent cx="4019577" cy="3718233"/>
-            <wp:effectExtent l="19050" t="0" r="0" b="0"/>
-            <wp:docPr id="28" name="Picture 28"/>
+            <wp:extent cx="4449583" cy="2557397"/>
+            <wp:effectExtent l="19050" t="0" r="8117" b="0"/>
+            <wp:docPr id="37" name="Picture 37"/>
             <wp:cNvGraphicFramePr>
               <a:graphicFrameLocks xmlns:a="http://schemas.openxmlformats.org/drawingml/2006/main" noChangeAspect="1"/>
             </wp:cNvGraphicFramePr>
@@ -1782,7 +2351,7 @@
               <a:graphicData uri="http://schemas.openxmlformats.org/drawingml/2006/picture">
                 <pic:pic xmlns:pic="http://schemas.openxmlformats.org/drawingml/2006/picture">
                   <pic:nvPicPr>
-                    <pic:cNvPr id="0" name="Picture 28"/>
+                    <pic:cNvPr id="0" name="Picture 37"/>
                     <pic:cNvPicPr>
                       <a:picLocks noChangeAspect="1" noChangeArrowheads="1"/>
                     </pic:cNvPicPr>
@@ -1797,7 +2366,7 @@
                   <pic:spPr bwMode="auto">
                     <a:xfrm>
                       <a:off x="0" y="0"/>
-                      <a:ext cx="4023682" cy="3722030"/>
+                      <a:ext cx="4450062" cy="2557672"/>
                     </a:xfrm>
                     <a:prstGeom prst="rect">
                       <a:avLst/>
@@ -1819,133 +2388,35 @@
     </w:p>
     <w:p>
       <w:pPr>
-        <w:spacing w:after="0"/>
-        <w:jc w:val="left"/>
-        <w:rPr>
-          <w:caps/>
-          <w:sz w:val="26"/>
-          <w:lang w:val="nl-BE"/>
-        </w:rPr>
-      </w:pPr>
-      <w:r>
-        <w:rPr>
-          <w:lang w:val="nl-BE"/>
-        </w:rPr>
-        <w:br w:type="page"/>
+        <w:pStyle w:val="111NumberedHeading3NID"/>
+        <w:rPr>
+          <w:lang w:val="nl-BE"/>
+        </w:rPr>
+      </w:pPr>
+      <w:r>
+        <w:rPr>
+          <w:lang w:val="nl-BE"/>
+        </w:rPr>
+        <w:t>2G/3G</w:t>
       </w:r>
     </w:p>
     <w:p>
       <w:pPr>
-        <w:pStyle w:val="11NumberedHeading2NID"/>
-        <w:rPr>
-          <w:lang w:val="nl-BE"/>
-        </w:rPr>
-      </w:pPr>
-      <w:r>
-        <w:rPr>
-          <w:lang w:val="nl-BE"/>
-        </w:rPr>
-        <w:lastRenderedPageBreak/>
-        <w:t>APPLICATIONS</w:t>
+        <w:pStyle w:val="ParagraphNID"/>
+        <w:rPr>
+          <w:lang w:val="nl-BE"/>
+        </w:rPr>
+      </w:pPr>
+      <w:r>
+        <w:rPr>
+          <w:lang w:val="nl-BE"/>
+        </w:rPr>
+        <w:t>If your device is equipped with a 3G module, you can also access its configuration through the Web UI. On the configuration view you can define the access point settings and the pin code for your SIM card.</w:t>
       </w:r>
     </w:p>
     <w:p>
       <w:pPr>
-        <w:spacing w:after="0"/>
-        <w:ind w:left="720"/>
-        <w:jc w:val="left"/>
-        <w:rPr>
-          <w:lang w:val="nl-BE"/>
-        </w:rPr>
-      </w:pPr>
-      <w:r>
-        <w:rPr>
-          <w:lang w:val="nl-BE"/>
-        </w:rPr>
-        <w:t xml:space="preserve">The Applications-tool allows you to configure and monitor </w:t>
-      </w:r>
-      <w:r>
-        <w:rPr>
-          <w:lang w:val="nl-BE"/>
-        </w:rPr>
-        <w:t xml:space="preserve">See </w:t>
-      </w:r>
-      <w:r>
-        <w:rPr>
-          <w:b/>
-          <w:lang w:val="nl-BE"/>
-        </w:rPr>
-        <w:t>AN002_AR8x_appinterface.docx</w:t>
-      </w:r>
-      <w:r>
-        <w:rPr>
-          <w:lang w:val="nl-BE"/>
-        </w:rPr>
-        <w:t xml:space="preserve"> for more </w:t>
-      </w:r>
-      <w:r>
-        <w:rPr>
-          <w:lang w:val="nl-BE"/>
-        </w:rPr>
-        <w:t>details.</w:t>
-      </w:r>
-    </w:p>
-    <w:p>
-      <w:pPr>
-        <w:rPr>
-          <w:lang w:val="nl-BE"/>
-        </w:rPr>
-      </w:pPr>
-    </w:p>
-    <w:p>
-      <w:pPr>
-        <w:pStyle w:val="111NumberedHeading3NID"/>
-        <w:rPr>
-          <w:lang w:val="nl-BE"/>
-        </w:rPr>
-      </w:pPr>
-      <w:r>
-        <w:rPr>
-          <w:lang w:val="nl-BE"/>
-        </w:rPr>
-        <w:t>MANAGE</w:t>
-      </w:r>
-    </w:p>
-    <w:p>
-      <w:pPr>
-        <w:ind w:left="720"/>
-        <w:rPr>
-          <w:lang w:val="nl-BE"/>
-        </w:rPr>
-      </w:pPr>
-      <w:r>
-        <w:rPr>
-          <w:lang w:val="nl-BE"/>
-        </w:rPr>
-        <w:t>Manage-view allows you to start/stop your application as well as open your own web management view for the application(if available).</w:t>
-      </w:r>
-      <w:r>
-        <w:rPr>
-          <w:lang w:val="nl-BE"/>
-        </w:rPr>
-        <w:t xml:space="preserve"> Management view also lists all the processes which have been started for </w:t>
-      </w:r>
-      <w:r>
-        <w:rPr>
-          <w:lang w:val="nl-BE"/>
-        </w:rPr>
-        <w:t>each</w:t>
-      </w:r>
-      <w:r>
-        <w:rPr>
-          <w:lang w:val="nl-BE"/>
-        </w:rPr>
-        <w:t xml:space="preserve"> application.</w:t>
-      </w:r>
-    </w:p>
-    <w:p>
-      <w:pPr>
-        <w:ind w:left="720"/>
+        <w:pStyle w:val="ParagraphNID"/>
         <w:rPr>
           <w:lang w:val="nl-BE"/>
         </w:rPr>
@@ -1957,9 +2428,9 @@
         </w:rPr>
         <w:drawing>
           <wp:inline distT="0" distB="0" distL="0" distR="0">
-            <wp:extent cx="4091774" cy="3164643"/>
-            <wp:effectExtent l="19050" t="0" r="3976" b="0"/>
-            <wp:docPr id="31" name="Picture 31"/>
+            <wp:extent cx="4449914" cy="2562071"/>
+            <wp:effectExtent l="19050" t="0" r="7786" b="0"/>
+            <wp:docPr id="40" name="Picture 40"/>
             <wp:cNvGraphicFramePr>
               <a:graphicFrameLocks xmlns:a="http://schemas.openxmlformats.org/drawingml/2006/main" noChangeAspect="1"/>
             </wp:cNvGraphicFramePr>
@@ -1967,7 +2438,7 @@
               <a:graphicData uri="http://schemas.openxmlformats.org/drawingml/2006/picture">
                 <pic:pic xmlns:pic="http://schemas.openxmlformats.org/drawingml/2006/picture">
                   <pic:nvPicPr>
-                    <pic:cNvPr id="0" name="Picture 31"/>
+                    <pic:cNvPr id="0" name="Picture 40"/>
                     <pic:cNvPicPr>
                       <a:picLocks noChangeAspect="1" noChangeArrowheads="1"/>
                     </pic:cNvPicPr>
@@ -1982,7 +2453,7 @@
                   <pic:spPr bwMode="auto">
                     <a:xfrm>
                       <a:off x="0" y="0"/>
-                      <a:ext cx="4091883" cy="3164727"/>
+                      <a:ext cx="4448358" cy="2561175"/>
                     </a:xfrm>
                     <a:prstGeom prst="rect">
                       <a:avLst/>
@@ -2004,177 +2475,35 @@
     </w:p>
     <w:p>
       <w:pPr>
-        <w:ind w:left="720"/>
-        <w:rPr>
-          <w:lang w:val="nl-BE"/>
-        </w:rPr>
-      </w:pPr>
-      <w:r>
-        <w:rPr>
-          <w:lang w:val="nl-BE"/>
-        </w:rPr>
-        <w:t xml:space="preserve">Possible actions in this view are: </w:t>
+        <w:pStyle w:val="111NumberedHeading3NID"/>
+        <w:rPr>
+          <w:lang w:val="nl-BE"/>
+        </w:rPr>
+      </w:pPr>
+      <w:r>
+        <w:rPr>
+          <w:lang w:val="nl-BE"/>
+        </w:rPr>
+        <w:t>ACCESS POINT</w:t>
       </w:r>
     </w:p>
     <w:p>
       <w:pPr>
-        <w:pStyle w:val="ListParagraph"/>
-        <w:numPr>
-          <w:ilvl w:val="3"/>
-          <w:numId w:val="27"/>
-        </w:numPr>
-        <w:rPr>
-          <w:lang w:val="nl-BE"/>
-        </w:rPr>
-      </w:pPr>
-      <w:r>
-        <w:rPr>
-          <w:lang w:val="nl-BE"/>
-        </w:rPr>
-        <w:t>Start the application</w:t>
+        <w:pStyle w:val="ParagraphNID"/>
+        <w:rPr>
+          <w:lang w:val="nl-BE"/>
+        </w:rPr>
+      </w:pPr>
+      <w:r>
+        <w:rPr>
+          <w:lang w:val="nl-BE"/>
+        </w:rPr>
+        <w:t>On the access point view you can see a list of the connected clients and configure the access point settings.</w:t>
       </w:r>
     </w:p>
     <w:p>
       <w:pPr>
-        <w:pStyle w:val="ListParagraph"/>
-        <w:numPr>
-          <w:ilvl w:val="3"/>
-          <w:numId w:val="27"/>
-        </w:numPr>
-        <w:rPr>
-          <w:lang w:val="nl-BE"/>
-        </w:rPr>
-      </w:pPr>
-      <w:r>
-        <w:rPr>
-          <w:lang w:val="nl-BE"/>
-        </w:rPr>
-        <w:t>Stop the application</w:t>
-      </w:r>
-    </w:p>
-    <w:p>
-      <w:pPr>
-        <w:pStyle w:val="ListParagraph"/>
-        <w:numPr>
-          <w:ilvl w:val="3"/>
-          <w:numId w:val="27"/>
-        </w:numPr>
-        <w:rPr>
-          <w:lang w:val="nl-BE"/>
-        </w:rPr>
-      </w:pPr>
-      <w:r>
-        <w:rPr>
-          <w:lang w:val="nl-BE"/>
-        </w:rPr>
-        <w:t>Delete the application</w:t>
-      </w:r>
-    </w:p>
-    <w:p>
-      <w:pPr>
-        <w:pStyle w:val="ListParagraph"/>
-        <w:numPr>
-          <w:ilvl w:val="3"/>
-          <w:numId w:val="27"/>
-        </w:numPr>
-        <w:rPr>
-          <w:lang w:val="nl-BE"/>
-        </w:rPr>
-      </w:pPr>
-      <w:r>
-        <w:rPr>
-          <w:lang w:val="nl-BE"/>
-        </w:rPr>
-        <w:t>Open the configuration(if installed from the application zip-file)</w:t>
-      </w:r>
-      <w:r>
-        <w:rPr>
-          <w:lang w:val="nl-BE"/>
-        </w:rPr>
-        <w:t>. Keep also in mind that if the “backend” for the application configuration is not yet running, the configuration will most likely be unable to communicate with any backend service.</w:t>
-      </w:r>
-    </w:p>
-    <w:p>
-      <w:pPr>
-        <w:pStyle w:val="ListParagraph"/>
-        <w:numPr>
-          <w:ilvl w:val="3"/>
-          <w:numId w:val="27"/>
-        </w:numPr>
-        <w:rPr>
-          <w:lang w:val="nl-BE"/>
-        </w:rPr>
-      </w:pPr>
-      <w:r>
-        <w:rPr>
-          <w:lang w:val="nl-BE"/>
-        </w:rPr>
-        <w:t>Kill individual process started by the application(app user)</w:t>
-      </w:r>
-    </w:p>
-    <w:p>
-      <w:pPr>
-        <w:spacing w:after="0"/>
-        <w:jc w:val="left"/>
-        <w:rPr>
-          <w:caps/>
-          <w:sz w:val="26"/>
-          <w:lang w:val="nl-BE"/>
-        </w:rPr>
-      </w:pPr>
-      <w:r>
-        <w:rPr>
-          <w:lang w:val="nl-BE"/>
-        </w:rPr>
-        <w:br w:type="page"/>
-      </w:r>
-    </w:p>
-    <w:p>
-      <w:pPr>
-        <w:pStyle w:val="111NumberedHeading3NID"/>
-        <w:rPr>
-          <w:lang w:val="nl-BE"/>
-        </w:rPr>
-      </w:pPr>
-      <w:r>
-        <w:rPr>
-          <w:lang w:val="nl-BE"/>
-        </w:rPr>
-        <w:lastRenderedPageBreak/>
-        <w:t>UPLOAD</w:t>
-      </w:r>
-    </w:p>
-    <w:p>
-      <w:pPr>
-        <w:ind w:left="720"/>
-        <w:rPr>
-          <w:lang w:val="nl-BE"/>
-        </w:rPr>
-      </w:pPr>
-      <w:r>
-        <w:rPr>
-          <w:lang w:val="nl-BE"/>
-        </w:rPr>
-        <w:t xml:space="preserve">Upload-view allows you to upload your application zip-packages to the platform. Details of the package format can be found from </w:t>
-      </w:r>
-      <w:r>
-        <w:rPr>
-          <w:b/>
-          <w:lang w:val="nl-BE"/>
-        </w:rPr>
-        <w:t>AN002_AR8x_appinterface</w:t>
-      </w:r>
-      <w:r>
-        <w:rPr>
-          <w:b/>
-          <w:lang w:val="nl-BE"/>
-        </w:rPr>
-        <w:t>.docx</w:t>
-      </w:r>
-    </w:p>
-    <w:p>
-      <w:pPr>
-        <w:ind w:left="720"/>
+        <w:pStyle w:val="ParagraphNID"/>
         <w:rPr>
           <w:lang w:val="nl-BE"/>
         </w:rPr>
@@ -2184,11 +2513,12 @@
           <w:noProof/>
           <w:lang w:val="fi-FI" w:eastAsia="fi-FI"/>
         </w:rPr>
+        <w:lastRenderedPageBreak/>
         <w:drawing>
           <wp:inline distT="0" distB="0" distL="0" distR="0">
-            <wp:extent cx="4095915" cy="3390057"/>
+            <wp:extent cx="4346216" cy="2138119"/>
             <wp:effectExtent l="19050" t="0" r="0" b="0"/>
-            <wp:docPr id="34" name="Picture 34"/>
+            <wp:docPr id="1" name="Picture 1"/>
             <wp:cNvGraphicFramePr>
               <a:graphicFrameLocks xmlns:a="http://schemas.openxmlformats.org/drawingml/2006/main" noChangeAspect="1"/>
             </wp:cNvGraphicFramePr>
@@ -2196,7 +2526,7 @@
               <a:graphicData uri="http://schemas.openxmlformats.org/drawingml/2006/picture">
                 <pic:pic xmlns:pic="http://schemas.openxmlformats.org/drawingml/2006/picture">
                   <pic:nvPicPr>
-                    <pic:cNvPr id="0" name="Picture 34"/>
+                    <pic:cNvPr id="0" name="Picture 1"/>
                     <pic:cNvPicPr>
                       <a:picLocks noChangeAspect="1" noChangeArrowheads="1"/>
                     </pic:cNvPicPr>
@@ -2211,7 +2541,7 @@
                   <pic:spPr bwMode="auto">
                     <a:xfrm>
                       <a:off x="0" y="0"/>
-                      <a:ext cx="4095218" cy="3389480"/>
+                      <a:ext cx="4345450" cy="2137742"/>
                     </a:xfrm>
                     <a:prstGeom prst="rect">
                       <a:avLst/>
@@ -2233,6 +2563,571 @@
     </w:p>
     <w:p>
       <w:pPr>
+        <w:pStyle w:val="11NumberedHeading2NID"/>
+        <w:rPr>
+          <w:lang w:val="nl-BE"/>
+        </w:rPr>
+      </w:pPr>
+      <w:r>
+        <w:rPr>
+          <w:lang w:val="nl-BE"/>
+        </w:rPr>
+        <w:t>USER MANAGEMENT</w:t>
+      </w:r>
+    </w:p>
+    <w:p>
+      <w:pPr>
+        <w:pStyle w:val="ParagraphNID"/>
+        <w:rPr>
+          <w:lang w:val="nl-BE"/>
+        </w:rPr>
+      </w:pPr>
+      <w:r>
+        <w:rPr>
+          <w:lang w:val="nl-BE"/>
+        </w:rPr>
+        <w:t>On the user management view you can edit the admin password and add new users on later OS versions. These login details are only for accessing the reader over https.</w:t>
+      </w:r>
+    </w:p>
+    <w:p>
+      <w:pPr>
+        <w:pStyle w:val="ParagraphNID"/>
+        <w:rPr>
+          <w:lang w:val="nl-BE"/>
+        </w:rPr>
+      </w:pPr>
+      <w:r>
+        <w:rPr>
+          <w:noProof/>
+          <w:lang w:val="fi-FI" w:eastAsia="fi-FI"/>
+        </w:rPr>
+        <w:drawing>
+          <wp:inline distT="0" distB="0" distL="0" distR="0">
+            <wp:extent cx="4396087" cy="2218414"/>
+            <wp:effectExtent l="19050" t="0" r="4463" b="0"/>
+            <wp:docPr id="10" name="Picture 10"/>
+            <wp:cNvGraphicFramePr>
+              <a:graphicFrameLocks xmlns:a="http://schemas.openxmlformats.org/drawingml/2006/main" noChangeAspect="1"/>
+            </wp:cNvGraphicFramePr>
+            <a:graphic xmlns:a="http://schemas.openxmlformats.org/drawingml/2006/main">
+              <a:graphicData uri="http://schemas.openxmlformats.org/drawingml/2006/picture">
+                <pic:pic xmlns:pic="http://schemas.openxmlformats.org/drawingml/2006/picture">
+                  <pic:nvPicPr>
+                    <pic:cNvPr id="0" name="Picture 10"/>
+                    <pic:cNvPicPr>
+                      <a:picLocks noChangeAspect="1" noChangeArrowheads="1"/>
+                    </pic:cNvPicPr>
+                  </pic:nvPicPr>
+                  <pic:blipFill>
+                    <a:blip r:embed="rId20"/>
+                    <a:srcRect/>
+                    <a:stretch>
+                      <a:fillRect/>
+                    </a:stretch>
+                  </pic:blipFill>
+                  <pic:spPr bwMode="auto">
+                    <a:xfrm>
+                      <a:off x="0" y="0"/>
+                      <a:ext cx="4394550" cy="2217638"/>
+                    </a:xfrm>
+                    <a:prstGeom prst="rect">
+                      <a:avLst/>
+                    </a:prstGeom>
+                    <a:noFill/>
+                    <a:ln w="9525">
+                      <a:noFill/>
+                      <a:miter lim="800000"/>
+                      <a:headEnd/>
+                      <a:tailEnd/>
+                    </a:ln>
+                  </pic:spPr>
+                </pic:pic>
+              </a:graphicData>
+            </a:graphic>
+          </wp:inline>
+        </w:drawing>
+      </w:r>
+    </w:p>
+    <w:p>
+      <w:pPr>
+        <w:pStyle w:val="11NumberedHeading2NID"/>
+        <w:rPr>
+          <w:lang w:val="nl-BE"/>
+        </w:rPr>
+      </w:pPr>
+      <w:r>
+        <w:rPr>
+          <w:lang w:val="nl-BE"/>
+        </w:rPr>
+        <w:t>Date / Time</w:t>
+      </w:r>
+    </w:p>
+    <w:p>
+      <w:pPr>
+        <w:pStyle w:val="ParagraphNID"/>
+        <w:rPr>
+          <w:lang w:val="nl-BE"/>
+        </w:rPr>
+      </w:pPr>
+      <w:r>
+        <w:rPr>
+          <w:lang w:val="nl-BE"/>
+        </w:rPr>
+        <w:t>The Date &amp; Time configuration allows you to configure the RTC &amp; System time for the device as also the NTP settings for the device.</w:t>
+      </w:r>
+    </w:p>
+    <w:p>
+      <w:pPr>
+        <w:ind w:left="720"/>
+        <w:rPr>
+          <w:lang w:val="nl-BE"/>
+        </w:rPr>
+      </w:pPr>
+      <w:r>
+        <w:rPr>
+          <w:noProof/>
+          <w:lang w:val="fi-FI" w:eastAsia="fi-FI"/>
+        </w:rPr>
+        <w:drawing>
+          <wp:inline distT="0" distB="0" distL="0" distR="0">
+            <wp:extent cx="4346216" cy="2187455"/>
+            <wp:effectExtent l="19050" t="0" r="0" b="0"/>
+            <wp:docPr id="7" name="Picture 7"/>
+            <wp:cNvGraphicFramePr>
+              <a:graphicFrameLocks xmlns:a="http://schemas.openxmlformats.org/drawingml/2006/main" noChangeAspect="1"/>
+            </wp:cNvGraphicFramePr>
+            <a:graphic xmlns:a="http://schemas.openxmlformats.org/drawingml/2006/main">
+              <a:graphicData uri="http://schemas.openxmlformats.org/drawingml/2006/picture">
+                <pic:pic xmlns:pic="http://schemas.openxmlformats.org/drawingml/2006/picture">
+                  <pic:nvPicPr>
+                    <pic:cNvPr id="0" name="Picture 7"/>
+                    <pic:cNvPicPr>
+                      <a:picLocks noChangeAspect="1" noChangeArrowheads="1"/>
+                    </pic:cNvPicPr>
+                  </pic:nvPicPr>
+                  <pic:blipFill>
+                    <a:blip r:embed="rId21"/>
+                    <a:srcRect/>
+                    <a:stretch>
+                      <a:fillRect/>
+                    </a:stretch>
+                  </pic:blipFill>
+                  <pic:spPr bwMode="auto">
+                    <a:xfrm>
+                      <a:off x="0" y="0"/>
+                      <a:ext cx="4344696" cy="2186690"/>
+                    </a:xfrm>
+                    <a:prstGeom prst="rect">
+                      <a:avLst/>
+                    </a:prstGeom>
+                    <a:noFill/>
+                    <a:ln w="9525">
+                      <a:noFill/>
+                      <a:miter lim="800000"/>
+                      <a:headEnd/>
+                      <a:tailEnd/>
+                    </a:ln>
+                  </pic:spPr>
+                </pic:pic>
+              </a:graphicData>
+            </a:graphic>
+          </wp:inline>
+        </w:drawing>
+      </w:r>
+    </w:p>
+    <w:p>
+      <w:pPr>
+        <w:pStyle w:val="11NumberedHeading2NID"/>
+        <w:rPr>
+          <w:lang w:val="nl-BE"/>
+        </w:rPr>
+      </w:pPr>
+      <w:r>
+        <w:rPr>
+          <w:lang w:val="nl-BE"/>
+        </w:rPr>
+        <w:lastRenderedPageBreak/>
+        <w:t>SYSTEM SERVICES</w:t>
+      </w:r>
+    </w:p>
+    <w:p>
+      <w:pPr>
+        <w:pStyle w:val="ParagraphNID"/>
+        <w:rPr>
+          <w:lang w:val="nl-BE"/>
+        </w:rPr>
+      </w:pPr>
+      <w:r>
+        <w:rPr>
+          <w:lang w:val="nl-BE"/>
+        </w:rPr>
+        <w:t>System services provide a view where you can configurate certain system services as also enable/disable them.</w:t>
+      </w:r>
+    </w:p>
+    <w:p>
+      <w:pPr>
+        <w:pStyle w:val="111NumberedHeading3NID"/>
+        <w:rPr>
+          <w:lang w:val="nl-BE"/>
+        </w:rPr>
+      </w:pPr>
+      <w:r>
+        <w:rPr>
+          <w:lang w:val="nl-BE"/>
+        </w:rPr>
+        <w:t>GENERAL</w:t>
+      </w:r>
+    </w:p>
+    <w:p>
+      <w:pPr>
+        <w:pStyle w:val="ParagraphNID"/>
+        <w:rPr>
+          <w:lang w:val="nl-BE"/>
+        </w:rPr>
+      </w:pPr>
+      <w:r>
+        <w:rPr>
+          <w:lang w:val="nl-BE"/>
+        </w:rPr>
+        <w:t xml:space="preserve">On general settings you can enable/disable sshd, avahi-daemon, mosquitto and nursvc. By default sshd is </w:t>
+      </w:r>
+      <w:r>
+        <w:rPr>
+          <w:b/>
+          <w:lang w:val="nl-BE"/>
+        </w:rPr>
+        <w:t>Off</w:t>
+      </w:r>
+      <w:r>
+        <w:rPr>
+          <w:lang w:val="nl-BE"/>
+        </w:rPr>
+        <w:t xml:space="preserve">, and the others are </w:t>
+      </w:r>
+      <w:r>
+        <w:rPr>
+          <w:b/>
+          <w:lang w:val="nl-BE"/>
+        </w:rPr>
+        <w:t>On</w:t>
+      </w:r>
+      <w:r>
+        <w:rPr>
+          <w:lang w:val="nl-BE"/>
+        </w:rPr>
+        <w:t>. Keep in mind that if you decide to turn off the nursvc, applications and other services are unable to access the NUR module inside the reader.</w:t>
+      </w:r>
+    </w:p>
+    <w:p>
+      <w:pPr>
+        <w:pStyle w:val="ParagraphNID"/>
+        <w:rPr>
+          <w:lang w:val="nl-BE"/>
+        </w:rPr>
+      </w:pPr>
+      <w:r>
+        <w:rPr>
+          <w:noProof/>
+          <w:lang w:val="fi-FI" w:eastAsia="fi-FI"/>
+        </w:rPr>
+        <w:drawing>
+          <wp:inline distT="0" distB="0" distL="0" distR="0">
+            <wp:extent cx="4044067" cy="2044904"/>
+            <wp:effectExtent l="19050" t="0" r="0" b="0"/>
+            <wp:docPr id="2" name="Picture 13"/>
+            <wp:cNvGraphicFramePr>
+              <a:graphicFrameLocks xmlns:a="http://schemas.openxmlformats.org/drawingml/2006/main" noChangeAspect="1"/>
+            </wp:cNvGraphicFramePr>
+            <a:graphic xmlns:a="http://schemas.openxmlformats.org/drawingml/2006/main">
+              <a:graphicData uri="http://schemas.openxmlformats.org/drawingml/2006/picture">
+                <pic:pic xmlns:pic="http://schemas.openxmlformats.org/drawingml/2006/picture">
+                  <pic:nvPicPr>
+                    <pic:cNvPr id="0" name="Picture 13"/>
+                    <pic:cNvPicPr>
+                      <a:picLocks noChangeAspect="1" noChangeArrowheads="1"/>
+                    </pic:cNvPicPr>
+                  </pic:nvPicPr>
+                  <pic:blipFill>
+                    <a:blip r:embed="rId22"/>
+                    <a:srcRect/>
+                    <a:stretch>
+                      <a:fillRect/>
+                    </a:stretch>
+                  </pic:blipFill>
+                  <pic:spPr bwMode="auto">
+                    <a:xfrm>
+                      <a:off x="0" y="0"/>
+                      <a:ext cx="4042652" cy="2044189"/>
+                    </a:xfrm>
+                    <a:prstGeom prst="rect">
+                      <a:avLst/>
+                    </a:prstGeom>
+                    <a:noFill/>
+                    <a:ln w="9525">
+                      <a:noFill/>
+                      <a:miter lim="800000"/>
+                      <a:headEnd/>
+                      <a:tailEnd/>
+                    </a:ln>
+                  </pic:spPr>
+                </pic:pic>
+              </a:graphicData>
+            </a:graphic>
+          </wp:inline>
+        </w:drawing>
+      </w:r>
+    </w:p>
+    <w:p>
+      <w:pPr>
+        <w:pStyle w:val="111NumberedHeading3NID"/>
+        <w:rPr>
+          <w:lang w:val="nl-BE"/>
+        </w:rPr>
+      </w:pPr>
+      <w:r>
+        <w:rPr>
+          <w:lang w:val="nl-BE"/>
+        </w:rPr>
+        <w:t>NUr Service</w:t>
+      </w:r>
+    </w:p>
+    <w:p>
+      <w:pPr>
+        <w:pStyle w:val="ParagraphNID"/>
+        <w:rPr>
+          <w:lang w:val="nl-BE"/>
+        </w:rPr>
+      </w:pPr>
+      <w:r>
+        <w:rPr>
+          <w:lang w:val="nl-BE"/>
+        </w:rPr>
+        <w:t>The Nur service acts as a proxy between the internal reader module and the client applications. The service handles the communication due to the reason that some of the IO features on the platform are accessed via the OS and others through the NUR module. This service can be also used to route the communication to other Nordic ID readers, for example in a situation where you have 1 Sampo S2 and multiple Sampo S1’s and instead of finding the IP address for each device, you would only be connecting to the Sampo S2 IP using individual port for each S1 instance</w:t>
+      </w:r>
+      <w:r>
+        <w:rPr>
+          <w:lang w:val="nl-BE"/>
+        </w:rPr>
+        <w:t xml:space="preserve">. </w:t>
+      </w:r>
+    </w:p>
+    <w:p>
+      <w:pPr>
+        <w:pStyle w:val="ParagraphNID"/>
+        <w:rPr>
+          <w:lang w:val="nl-BE"/>
+        </w:rPr>
+      </w:pPr>
+      <w:r>
+        <w:rPr>
+          <w:noProof/>
+          <w:lang w:val="fi-FI" w:eastAsia="fi-FI"/>
+        </w:rPr>
+        <w:drawing>
+          <wp:inline distT="0" distB="0" distL="0" distR="0">
+            <wp:extent cx="4338265" cy="2189235"/>
+            <wp:effectExtent l="19050" t="0" r="5135" b="0"/>
+            <wp:docPr id="15" name="Picture 16"/>
+            <wp:cNvGraphicFramePr>
+              <a:graphicFrameLocks xmlns:a="http://schemas.openxmlformats.org/drawingml/2006/main" noChangeAspect="1"/>
+            </wp:cNvGraphicFramePr>
+            <a:graphic xmlns:a="http://schemas.openxmlformats.org/drawingml/2006/main">
+              <a:graphicData uri="http://schemas.openxmlformats.org/drawingml/2006/picture">
+                <pic:pic xmlns:pic="http://schemas.openxmlformats.org/drawingml/2006/picture">
+                  <pic:nvPicPr>
+                    <pic:cNvPr id="0" name="Picture 16"/>
+                    <pic:cNvPicPr>
+                      <a:picLocks noChangeAspect="1" noChangeArrowheads="1"/>
+                    </pic:cNvPicPr>
+                  </pic:nvPicPr>
+                  <pic:blipFill>
+                    <a:blip r:embed="rId23"/>
+                    <a:srcRect/>
+                    <a:stretch>
+                      <a:fillRect/>
+                    </a:stretch>
+                  </pic:blipFill>
+                  <pic:spPr bwMode="auto">
+                    <a:xfrm>
+                      <a:off x="0" y="0"/>
+                      <a:ext cx="4336748" cy="2188469"/>
+                    </a:xfrm>
+                    <a:prstGeom prst="rect">
+                      <a:avLst/>
+                    </a:prstGeom>
+                    <a:noFill/>
+                    <a:ln w="9525">
+                      <a:noFill/>
+                      <a:miter lim="800000"/>
+                      <a:headEnd/>
+                      <a:tailEnd/>
+                    </a:ln>
+                  </pic:spPr>
+                </pic:pic>
+              </a:graphicData>
+            </a:graphic>
+          </wp:inline>
+        </w:drawing>
+      </w:r>
+    </w:p>
+    <w:p>
+      <w:pPr>
+        <w:pStyle w:val="ParagraphNID"/>
+        <w:rPr>
+          <w:lang w:val="nl-BE"/>
+        </w:rPr>
+      </w:pPr>
+      <w:r>
+        <w:rPr>
+          <w:lang w:val="nl-BE"/>
+        </w:rPr>
+        <w:t>The view allows also configuring the “default” UHF settings for each instance, meaning that when the proxy opens the connection, it’ll apply the configured settings for the reader. Then when client applications connect, the settings are already in use.</w:t>
+      </w:r>
+    </w:p>
+    <w:p>
+      <w:pPr>
+        <w:pStyle w:val="ParagraphNID"/>
+        <w:rPr>
+          <w:lang w:val="nl-BE"/>
+        </w:rPr>
+      </w:pPr>
+      <w:r>
+        <w:rPr>
+          <w:lang w:val="nl-BE"/>
+        </w:rPr>
+        <w:lastRenderedPageBreak/>
+        <w:t xml:space="preserve">By default the service will connect only to the internal reader module. This particular settings cannot be removed, only the enabled/disabled state can be toggled. See </w:t>
+      </w:r>
+      <w:r>
+        <w:rPr>
+          <w:b/>
+          <w:lang w:val="nl-BE"/>
+        </w:rPr>
+        <w:t>AN006_NurSvc_Guide.docx</w:t>
+      </w:r>
+      <w:r>
+        <w:rPr>
+          <w:lang w:val="nl-BE"/>
+        </w:rPr>
+        <w:t xml:space="preserve"> for more information</w:t>
+      </w:r>
+      <w:r>
+        <w:rPr>
+          <w:lang w:val="nl-BE"/>
+        </w:rPr>
+        <w:t>.</w:t>
+      </w:r>
+    </w:p>
+    <w:p>
+      <w:pPr>
+        <w:pStyle w:val="111NumberedHeading3NID"/>
+        <w:rPr>
+          <w:lang w:val="nl-BE"/>
+        </w:rPr>
+      </w:pPr>
+      <w:r>
+        <w:rPr>
+          <w:lang w:val="nl-BE"/>
+        </w:rPr>
+        <w:t>Mosquitto</w:t>
+      </w:r>
+    </w:p>
+    <w:p>
+      <w:pPr>
+        <w:pStyle w:val="ParagraphNID"/>
+        <w:rPr>
+          <w:noProof/>
+          <w:lang w:eastAsia="fi-FI"/>
+        </w:rPr>
+      </w:pPr>
+      <w:r>
+        <w:rPr>
+          <w:lang w:val="nl-BE"/>
+        </w:rPr>
+        <w:t>On the mosquitto view you can configure the settings for the MQTT service on the device. By default the MQTT port is set to 1883 and for web sockets access 1884. Anonymous connections are enabled by default, but you can also configure login details for the MQTT to limit who can view the MQTT messages.</w:t>
+      </w:r>
+      <w:r>
+        <w:rPr>
+          <w:noProof/>
+          <w:lang w:eastAsia="fi-FI"/>
+        </w:rPr>
+        <w:t xml:space="preserve"> </w:t>
+      </w:r>
+    </w:p>
+    <w:p>
+      <w:pPr>
+        <w:pStyle w:val="ParagraphNID"/>
+        <w:rPr>
+          <w:lang w:val="nl-BE"/>
+        </w:rPr>
+      </w:pPr>
+      <w:r>
+        <w:rPr>
+          <w:lang w:val="nl-BE"/>
+        </w:rPr>
+        <w:drawing>
+          <wp:inline distT="0" distB="0" distL="0" distR="0">
+            <wp:extent cx="4011625" cy="2019091"/>
+            <wp:effectExtent l="19050" t="0" r="7925" b="0"/>
+            <wp:docPr id="17" name="Picture 19"/>
+            <wp:cNvGraphicFramePr>
+              <a:graphicFrameLocks xmlns:a="http://schemas.openxmlformats.org/drawingml/2006/main" noChangeAspect="1"/>
+            </wp:cNvGraphicFramePr>
+            <a:graphic xmlns:a="http://schemas.openxmlformats.org/drawingml/2006/main">
+              <a:graphicData uri="http://schemas.openxmlformats.org/drawingml/2006/picture">
+                <pic:pic xmlns:pic="http://schemas.openxmlformats.org/drawingml/2006/picture">
+                  <pic:nvPicPr>
+                    <pic:cNvPr id="0" name="Picture 19"/>
+                    <pic:cNvPicPr>
+                      <a:picLocks noChangeAspect="1" noChangeArrowheads="1"/>
+                    </pic:cNvPicPr>
+                  </pic:nvPicPr>
+                  <pic:blipFill>
+                    <a:blip r:embed="rId24"/>
+                    <a:srcRect/>
+                    <a:stretch>
+                      <a:fillRect/>
+                    </a:stretch>
+                  </pic:blipFill>
+                  <pic:spPr bwMode="auto">
+                    <a:xfrm>
+                      <a:off x="0" y="0"/>
+                      <a:ext cx="4012665" cy="2019614"/>
+                    </a:xfrm>
+                    <a:prstGeom prst="rect">
+                      <a:avLst/>
+                    </a:prstGeom>
+                    <a:noFill/>
+                    <a:ln w="9525">
+                      <a:noFill/>
+                      <a:miter lim="800000"/>
+                      <a:headEnd/>
+                      <a:tailEnd/>
+                    </a:ln>
+                  </pic:spPr>
+                </pic:pic>
+              </a:graphicData>
+            </a:graphic>
+          </wp:inline>
+        </w:drawing>
+      </w:r>
+    </w:p>
+    <w:p>
+      <w:pPr>
+        <w:pStyle w:val="11NumberedHeading2NID"/>
+        <w:rPr>
+          <w:lang w:val="nl-BE"/>
+        </w:rPr>
+      </w:pPr>
+      <w:r>
+        <w:rPr>
+          <w:lang w:val="nl-BE"/>
+        </w:rPr>
+        <w:t>APPLICATIONS</w:t>
+      </w:r>
+    </w:p>
+    <w:p>
+      <w:pPr>
         <w:spacing w:after="0"/>
         <w:ind w:left="720"/>
         <w:jc w:val="left"/>
@@ -2240,13 +3135,404 @@
           <w:lang w:val="nl-BE"/>
         </w:rPr>
       </w:pPr>
+      <w:r>
+        <w:rPr>
+          <w:lang w:val="nl-BE"/>
+        </w:rPr>
+        <w:t xml:space="preserve">The Applications-tool allows you to configure and monitor </w:t>
+      </w:r>
+      <w:r>
+        <w:rPr>
+          <w:lang w:val="nl-BE"/>
+        </w:rPr>
+        <w:t xml:space="preserve">See </w:t>
+      </w:r>
+      <w:r>
+        <w:rPr>
+          <w:b/>
+          <w:lang w:val="nl-BE"/>
+        </w:rPr>
+        <w:t>AN002_AR8x_appinterface.docx</w:t>
+      </w:r>
+      <w:r>
+        <w:rPr>
+          <w:lang w:val="nl-BE"/>
+        </w:rPr>
+        <w:t xml:space="preserve"> for more </w:t>
+      </w:r>
+      <w:r>
+        <w:rPr>
+          <w:lang w:val="nl-BE"/>
+        </w:rPr>
+        <w:t>details.</w:t>
+      </w:r>
     </w:p>
     <w:p>
       <w:pPr>
-        <w:pStyle w:val="1NumberedHeading1NID"/>
-      </w:pPr>
-      <w:r>
-        <w:t>OTHEr</w:t>
+        <w:rPr>
+          <w:lang w:val="nl-BE"/>
+        </w:rPr>
+      </w:pPr>
+    </w:p>
+    <w:p>
+      <w:pPr>
+        <w:pStyle w:val="111NumberedHeading3NID"/>
+        <w:rPr>
+          <w:lang w:val="nl-BE"/>
+        </w:rPr>
+      </w:pPr>
+      <w:r>
+        <w:rPr>
+          <w:lang w:val="nl-BE"/>
+        </w:rPr>
+        <w:t>MANAGE</w:t>
+      </w:r>
+    </w:p>
+    <w:p>
+      <w:pPr>
+        <w:ind w:left="720"/>
+        <w:rPr>
+          <w:lang w:val="nl-BE"/>
+        </w:rPr>
+      </w:pPr>
+      <w:r>
+        <w:rPr>
+          <w:lang w:val="nl-BE"/>
+        </w:rPr>
+        <w:t>Manage-view allows you to start/stop your application as well as open your own web management view for the application(if available).</w:t>
+      </w:r>
+      <w:r>
+        <w:rPr>
+          <w:lang w:val="nl-BE"/>
+        </w:rPr>
+        <w:t xml:space="preserve"> Management view also lists all the processes which have been started for </w:t>
+      </w:r>
+      <w:r>
+        <w:rPr>
+          <w:lang w:val="nl-BE"/>
+        </w:rPr>
+        <w:t>each</w:t>
+      </w:r>
+      <w:r>
+        <w:rPr>
+          <w:lang w:val="nl-BE"/>
+        </w:rPr>
+        <w:t xml:space="preserve"> application.</w:t>
+      </w:r>
+    </w:p>
+    <w:p>
+      <w:pPr>
+        <w:ind w:left="720"/>
+        <w:rPr>
+          <w:lang w:val="nl-BE"/>
+        </w:rPr>
+      </w:pPr>
+      <w:r>
+        <w:rPr>
+          <w:noProof/>
+          <w:lang w:val="fi-FI" w:eastAsia="fi-FI"/>
+        </w:rPr>
+        <w:drawing>
+          <wp:inline distT="0" distB="0" distL="0" distR="0">
+            <wp:extent cx="4114038" cy="2063330"/>
+            <wp:effectExtent l="19050" t="0" r="762" b="0"/>
+            <wp:docPr id="18" name="Picture 22"/>
+            <wp:cNvGraphicFramePr>
+              <a:graphicFrameLocks xmlns:a="http://schemas.openxmlformats.org/drawingml/2006/main" noChangeAspect="1"/>
+            </wp:cNvGraphicFramePr>
+            <a:graphic xmlns:a="http://schemas.openxmlformats.org/drawingml/2006/main">
+              <a:graphicData uri="http://schemas.openxmlformats.org/drawingml/2006/picture">
+                <pic:pic xmlns:pic="http://schemas.openxmlformats.org/drawingml/2006/picture">
+                  <pic:nvPicPr>
+                    <pic:cNvPr id="0" name="Picture 22"/>
+                    <pic:cNvPicPr>
+                      <a:picLocks noChangeAspect="1" noChangeArrowheads="1"/>
+                    </pic:cNvPicPr>
+                  </pic:nvPicPr>
+                  <pic:blipFill>
+                    <a:blip r:embed="rId25"/>
+                    <a:srcRect/>
+                    <a:stretch>
+                      <a:fillRect/>
+                    </a:stretch>
+                  </pic:blipFill>
+                  <pic:spPr bwMode="auto">
+                    <a:xfrm>
+                      <a:off x="0" y="0"/>
+                      <a:ext cx="4116042" cy="2064335"/>
+                    </a:xfrm>
+                    <a:prstGeom prst="rect">
+                      <a:avLst/>
+                    </a:prstGeom>
+                    <a:noFill/>
+                    <a:ln w="9525">
+                      <a:noFill/>
+                      <a:miter lim="800000"/>
+                      <a:headEnd/>
+                      <a:tailEnd/>
+                    </a:ln>
+                  </pic:spPr>
+                </pic:pic>
+              </a:graphicData>
+            </a:graphic>
+          </wp:inline>
+        </w:drawing>
+      </w:r>
+    </w:p>
+    <w:p>
+      <w:pPr>
+        <w:ind w:left="720"/>
+        <w:rPr>
+          <w:lang w:val="nl-BE"/>
+        </w:rPr>
+      </w:pPr>
+    </w:p>
+    <w:p>
+      <w:pPr>
+        <w:ind w:left="720"/>
+        <w:rPr>
+          <w:lang w:val="nl-BE"/>
+        </w:rPr>
+      </w:pPr>
+      <w:r>
+        <w:rPr>
+          <w:lang w:val="nl-BE"/>
+        </w:rPr>
+        <w:lastRenderedPageBreak/>
+        <w:t xml:space="preserve">Possible actions in this view are: </w:t>
+      </w:r>
+    </w:p>
+    <w:p>
+      <w:pPr>
+        <w:pStyle w:val="ListParagraph"/>
+        <w:numPr>
+          <w:ilvl w:val="3"/>
+          <w:numId w:val="27"/>
+        </w:numPr>
+        <w:rPr>
+          <w:lang w:val="nl-BE"/>
+        </w:rPr>
+      </w:pPr>
+      <w:r>
+        <w:rPr>
+          <w:lang w:val="nl-BE"/>
+        </w:rPr>
+        <w:t>Start the application</w:t>
+      </w:r>
+    </w:p>
+    <w:p>
+      <w:pPr>
+        <w:pStyle w:val="ListParagraph"/>
+        <w:numPr>
+          <w:ilvl w:val="3"/>
+          <w:numId w:val="27"/>
+        </w:numPr>
+        <w:rPr>
+          <w:lang w:val="nl-BE"/>
+        </w:rPr>
+      </w:pPr>
+      <w:r>
+        <w:rPr>
+          <w:lang w:val="nl-BE"/>
+        </w:rPr>
+        <w:t>Stop the application</w:t>
+      </w:r>
+    </w:p>
+    <w:p>
+      <w:pPr>
+        <w:pStyle w:val="ListParagraph"/>
+        <w:numPr>
+          <w:ilvl w:val="3"/>
+          <w:numId w:val="27"/>
+        </w:numPr>
+        <w:rPr>
+          <w:lang w:val="nl-BE"/>
+        </w:rPr>
+      </w:pPr>
+      <w:r>
+        <w:rPr>
+          <w:lang w:val="nl-BE"/>
+        </w:rPr>
+        <w:t>Delete the application</w:t>
+      </w:r>
+    </w:p>
+    <w:p>
+      <w:pPr>
+        <w:pStyle w:val="ListParagraph"/>
+        <w:numPr>
+          <w:ilvl w:val="3"/>
+          <w:numId w:val="27"/>
+        </w:numPr>
+        <w:rPr>
+          <w:lang w:val="nl-BE"/>
+        </w:rPr>
+      </w:pPr>
+      <w:r>
+        <w:rPr>
+          <w:lang w:val="nl-BE"/>
+        </w:rPr>
+        <w:t>Open the configuration(if installed from the application zip-file)</w:t>
+      </w:r>
+      <w:r>
+        <w:rPr>
+          <w:lang w:val="nl-BE"/>
+        </w:rPr>
+        <w:t>. Keep also in mind that if the “backend” for the application configuration is not yet running, the configuration will most likely be unable to communicate with any backend service.</w:t>
+      </w:r>
+    </w:p>
+    <w:p>
+      <w:pPr>
+        <w:pStyle w:val="ListParagraph"/>
+        <w:numPr>
+          <w:ilvl w:val="3"/>
+          <w:numId w:val="27"/>
+        </w:numPr>
+        <w:rPr>
+          <w:lang w:val="nl-BE"/>
+        </w:rPr>
+      </w:pPr>
+      <w:r>
+        <w:rPr>
+          <w:lang w:val="nl-BE"/>
+        </w:rPr>
+        <w:t>Kill individual process started by the application(app user)</w:t>
+      </w:r>
+    </w:p>
+    <w:p>
+      <w:pPr>
+        <w:pStyle w:val="ListParagraph"/>
+        <w:numPr>
+          <w:ilvl w:val="3"/>
+          <w:numId w:val="27"/>
+        </w:numPr>
+        <w:rPr>
+          <w:lang w:val="nl-BE"/>
+        </w:rPr>
+      </w:pPr>
+      <w:r>
+        <w:rPr>
+          <w:lang w:val="nl-BE"/>
+        </w:rPr>
+        <w:t xml:space="preserve">Download application files </w:t>
+      </w:r>
+    </w:p>
+    <w:p>
+      <w:pPr>
+        <w:pStyle w:val="ListParagraph"/>
+        <w:numPr>
+          <w:ilvl w:val="3"/>
+          <w:numId w:val="27"/>
+        </w:numPr>
+        <w:rPr>
+          <w:lang w:val="nl-BE"/>
+        </w:rPr>
+      </w:pPr>
+      <w:r>
+        <w:rPr>
+          <w:lang w:val="nl-BE"/>
+        </w:rPr>
+        <w:t>Create “Blank” application for development purposes</w:t>
+      </w:r>
+    </w:p>
+    <w:p>
+      <w:pPr>
+        <w:pStyle w:val="111NumberedHeading3NID"/>
+        <w:rPr>
+          <w:lang w:val="nl-BE"/>
+        </w:rPr>
+      </w:pPr>
+      <w:r>
+        <w:rPr>
+          <w:lang w:val="nl-BE"/>
+        </w:rPr>
+        <w:t>UPLOAD</w:t>
+      </w:r>
+    </w:p>
+    <w:p>
+      <w:pPr>
+        <w:ind w:left="720"/>
+        <w:rPr>
+          <w:lang w:val="nl-BE"/>
+        </w:rPr>
+      </w:pPr>
+      <w:r>
+        <w:rPr>
+          <w:lang w:val="nl-BE"/>
+        </w:rPr>
+        <w:t xml:space="preserve">Upload-view allows you to upload your application zip-packages to the platform. Details of the package format can be found from </w:t>
+      </w:r>
+      <w:r>
+        <w:rPr>
+          <w:b/>
+          <w:lang w:val="nl-BE"/>
+        </w:rPr>
+        <w:t>AN002_AR8x_appinterface</w:t>
+      </w:r>
+      <w:r>
+        <w:rPr>
+          <w:b/>
+          <w:lang w:val="nl-BE"/>
+        </w:rPr>
+        <w:t>.docx</w:t>
+      </w:r>
+    </w:p>
+    <w:p>
+      <w:pPr>
+        <w:ind w:left="720"/>
+        <w:rPr>
+          <w:lang w:val="nl-BE"/>
+        </w:rPr>
+      </w:pPr>
+      <w:r>
+        <w:rPr>
+          <w:noProof/>
+          <w:lang w:val="fi-FI" w:eastAsia="fi-FI"/>
+        </w:rPr>
+        <w:drawing>
+          <wp:inline distT="0" distB="0" distL="0" distR="0">
+            <wp:extent cx="4263831" cy="2138901"/>
+            <wp:effectExtent l="19050" t="0" r="3369" b="0"/>
+            <wp:docPr id="20" name="Picture 25"/>
+            <wp:cNvGraphicFramePr>
+              <a:graphicFrameLocks xmlns:a="http://schemas.openxmlformats.org/drawingml/2006/main" noChangeAspect="1"/>
+            </wp:cNvGraphicFramePr>
+            <a:graphic xmlns:a="http://schemas.openxmlformats.org/drawingml/2006/main">
+              <a:graphicData uri="http://schemas.openxmlformats.org/drawingml/2006/picture">
+                <pic:pic xmlns:pic="http://schemas.openxmlformats.org/drawingml/2006/picture">
+                  <pic:nvPicPr>
+                    <pic:cNvPr id="0" name="Picture 25"/>
+                    <pic:cNvPicPr>
+                      <a:picLocks noChangeAspect="1" noChangeArrowheads="1"/>
+                    </pic:cNvPicPr>
+                  </pic:nvPicPr>
+                  <pic:blipFill>
+                    <a:blip r:embed="rId26"/>
+                    <a:srcRect/>
+                    <a:stretch>
+                      <a:fillRect/>
+                    </a:stretch>
+                  </pic:blipFill>
+                  <pic:spPr bwMode="auto">
+                    <a:xfrm>
+                      <a:off x="0" y="0"/>
+                      <a:ext cx="4266368" cy="2140174"/>
+                    </a:xfrm>
+                    <a:prstGeom prst="rect">
+                      <a:avLst/>
+                    </a:prstGeom>
+                    <a:noFill/>
+                    <a:ln w="9525">
+                      <a:noFill/>
+                      <a:miter lim="800000"/>
+                      <a:headEnd/>
+                      <a:tailEnd/>
+                    </a:ln>
+                  </pic:spPr>
+                </pic:pic>
+              </a:graphicData>
+            </a:graphic>
+          </wp:inline>
+        </w:drawing>
       </w:r>
     </w:p>
     <w:p>
@@ -2261,6 +3547,14 @@
     </w:p>
     <w:p>
       <w:pPr>
+        <w:pStyle w:val="1NumberedHeading1NID"/>
+      </w:pPr>
+      <w:r>
+        <w:t>OTHEr</w:t>
+      </w:r>
+    </w:p>
+    <w:p>
+      <w:pPr>
         <w:spacing w:after="0"/>
         <w:ind w:left="720"/>
         <w:jc w:val="left"/>
@@ -2268,23 +3562,26 @@
           <w:lang w:val="nl-BE"/>
         </w:rPr>
       </w:pPr>
-      <w:r>
-        <w:rPr>
-          <w:lang w:val="nl-BE"/>
-        </w:rPr>
-        <w:t>The beta-version of the platform allows you also to SSH to the device. Connect to port 22 at ar8x567890.local to open the connection. Use root / nasse as the login. Note that this feature might be limited in later versions of the OS or that it might be removed completely.</w:t>
-      </w:r>
     </w:p>
     <w:p>
       <w:pPr>
-        <w:pStyle w:val="ParagraphNID"/>
-        <w:rPr>
-          <w:lang w:val="nl-BE"/>
-        </w:rPr>
-      </w:pPr>
+        <w:spacing w:after="0"/>
+        <w:ind w:left="720"/>
+        <w:jc w:val="left"/>
+        <w:rPr>
+          <w:lang w:val="nl-BE"/>
+        </w:rPr>
+      </w:pPr>
+      <w:r>
+        <w:rPr>
+          <w:lang w:val="nl-BE"/>
+        </w:rPr>
+        <w:t>The beta-version of the platform allows you also to SSH to the device. Connect to port 22 at ar8x567890.local to open the connection. Use root / nasse as the login. Note that this feature might be limited in later versions of the OS or that it might be removed completely.</w:t>
+      </w:r>
     </w:p>
     <w:p>
       <w:pPr>
+        <w:pStyle w:val="ParagraphNID"/>
         <w:rPr>
           <w:lang w:val="nl-BE"/>
         </w:rPr>
@@ -2299,6 +3596,13 @@
     </w:p>
     <w:p>
       <w:pPr>
+        <w:rPr>
+          <w:lang w:val="nl-BE"/>
+        </w:rPr>
+      </w:pPr>
+    </w:p>
+    <w:p>
+      <w:pPr>
         <w:spacing w:after="0"/>
         <w:jc w:val="left"/>
         <w:rPr>
@@ -2322,8 +3626,8 @@
       </w:r>
     </w:p>
     <w:sectPr>
-      <w:headerReference w:type="default" r:id="rId20"/>
-      <w:footerReference w:type="default" r:id="rId21"/>
+      <w:headerReference w:type="default" r:id="rId27"/>
+      <w:footerReference w:type="default" r:id="rId28"/>
       <w:pgSz w:w="11907" w:h="16839" w:code="9"/>
       <w:pgMar w:top="2127" w:right="1077" w:bottom="1276" w:left="1134" w:header="0" w:footer="0" w:gutter="0"/>
       <w:cols w:space="708"/>
@@ -2504,7 +3808,7 @@
                     <w:noProof/>
                     <w:color w:val="000000"/>
                   </w:rPr>
-                  <w:t>2016-11-15</w:t>
+                  <w:t>2017-08-22</w:t>
                 </w:r>
                 <w:r>
                   <w:rPr>
@@ -16610,7 +17914,7 @@
 </file>
 
 <file path=customXml/itemProps1.xml><?xml version="1.0" encoding="utf-8"?>
-<ds:datastoreItem xmlns:ds="http://schemas.openxmlformats.org/officeDocument/2006/customXml" ds:itemID="{8E904532-60B7-4F00-BBC0-CC6B57DF2C39}">
+<ds:datastoreItem xmlns:ds="http://schemas.openxmlformats.org/officeDocument/2006/customXml" ds:itemID="{7966EFE4-733C-4091-9642-18DF6CBED012}">
   <ds:schemaRefs>
     <ds:schemaRef ds:uri="http://schemas.openxmlformats.org/officeDocument/2006/bibliography"/>
   </ds:schemaRefs>

</xml_diff>